<commit_message>
grammer mistakes and update to the writing
</commit_message>
<xml_diff>
--- a/group_work.docx
+++ b/group_work.docx
@@ -147,7 +147,21 @@
         <w:rPr>
           <w:rFonts w:ascii="Times New Roman" w:hAnsi="Times New Roman" w:cs="Times New Roman"/>
         </w:rPr>
-        <w:t>robust functions but some practitioners don’t know about them. The developers or practitioners who are capable to handle the code smells can implement the models more precisely. In general, companies look for models which are efficient and faster than the others. Most people analyse the efficiency but do not look at the coding level problems. There is a high demand for models which are capable to address the problem</w:t>
+        <w:t xml:space="preserve">robust </w:t>
+      </w:r>
+      <w:proofErr w:type="gramStart"/>
+      <w:r>
+        <w:rPr>
+          <w:rFonts w:ascii="Times New Roman" w:hAnsi="Times New Roman" w:cs="Times New Roman"/>
+        </w:rPr>
+        <w:t>functions</w:t>
+      </w:r>
+      <w:proofErr w:type="gramEnd"/>
+      <w:r>
+        <w:rPr>
+          <w:rFonts w:ascii="Times New Roman" w:hAnsi="Times New Roman" w:cs="Times New Roman"/>
+        </w:rPr>
+        <w:t xml:space="preserve"> but some practitioners don’t know about them. The developers or practitioners who are capable to handle the code smells can implement the models more precisely. In general, companies look for models which are efficient and faster than the others. Most people analyse the efficiency but do not look at the coding level problems. There is a high demand for models which are capable to address the problem</w:t>
       </w:r>
       <w:r>
         <w:rPr>
@@ -297,13 +311,27 @@
         <w:rPr>
           <w:rFonts w:ascii="Times New Roman" w:hAnsi="Times New Roman" w:cs="Times New Roman"/>
         </w:rPr>
-        <w:t xml:space="preserve">’ of  </w:t>
-      </w:r>
-      <w:r>
-        <w:rPr>
-          <w:rFonts w:ascii="Times New Roman" w:hAnsi="Times New Roman" w:cs="Times New Roman"/>
-        </w:rPr>
-        <w:t>knowledge about better functions.</w:t>
+        <w:t xml:space="preserve">’ </w:t>
+      </w:r>
+      <w:proofErr w:type="gramStart"/>
+      <w:r>
+        <w:rPr>
+          <w:rFonts w:ascii="Times New Roman" w:hAnsi="Times New Roman" w:cs="Times New Roman"/>
+        </w:rPr>
+        <w:t xml:space="preserve">of  </w:t>
+      </w:r>
+      <w:r>
+        <w:rPr>
+          <w:rFonts w:ascii="Times New Roman" w:hAnsi="Times New Roman" w:cs="Times New Roman"/>
+        </w:rPr>
+        <w:t>knowledge</w:t>
+      </w:r>
+      <w:proofErr w:type="gramEnd"/>
+      <w:r>
+        <w:rPr>
+          <w:rFonts w:ascii="Times New Roman" w:hAnsi="Times New Roman" w:cs="Times New Roman"/>
+        </w:rPr>
+        <w:t xml:space="preserve"> about better functions.</w:t>
       </w:r>
       <w:r>
         <w:rPr>
@@ -311,6 +339,7 @@
         </w:rPr>
         <w:t xml:space="preserve"> For example, the </w:t>
       </w:r>
+      <w:proofErr w:type="gramStart"/>
       <w:r>
         <w:rPr>
           <w:rFonts w:ascii="Times New Roman" w:hAnsi="Times New Roman" w:cs="Times New Roman"/>
@@ -325,13 +354,40 @@
           <w:i/>
           <w:iCs/>
         </w:rPr>
-        <w:t>()</w:t>
-      </w:r>
-      <w:r>
-        <w:rPr>
-          <w:rFonts w:ascii="Times New Roman" w:hAnsi="Times New Roman" w:cs="Times New Roman"/>
-        </w:rPr>
-        <w:t xml:space="preserve"> function is useful for reducing the data leakage and this will help the issues downstream. Machine learning libraries provide less complex and easy-to-learn functions for solving complex problems. Exploring and implementing these functions increase the productivity of the model.</w:t>
+        <w:t>(</w:t>
+      </w:r>
+      <w:proofErr w:type="gramEnd"/>
+      <w:r>
+        <w:rPr>
+          <w:rFonts w:ascii="Times New Roman" w:hAnsi="Times New Roman" w:cs="Times New Roman"/>
+          <w:i/>
+          <w:iCs/>
+        </w:rPr>
+        <w:t>)</w:t>
+      </w:r>
+      <w:r>
+        <w:rPr>
+          <w:rFonts w:ascii="Times New Roman" w:hAnsi="Times New Roman" w:cs="Times New Roman"/>
+        </w:rPr>
+        <w:t xml:space="preserve"> function is useful for reducing the data leakage and this will help the issues downstream. Machine learning libraries provide less complex and easy-to-learn functions for solving complex problems. Exploring and implementing these functions increase the </w:t>
+      </w:r>
+      <w:r>
+        <w:rPr>
+          <w:rFonts w:ascii="Times New Roman" w:hAnsi="Times New Roman" w:cs="Times New Roman"/>
+        </w:rPr>
+        <w:t>efficiency</w:t>
+      </w:r>
+      <w:r>
+        <w:rPr>
+          <w:rFonts w:ascii="Times New Roman" w:hAnsi="Times New Roman" w:cs="Times New Roman"/>
+        </w:rPr>
+        <w:t xml:space="preserve"> and accuracy</w:t>
+      </w:r>
+      <w:r>
+        <w:rPr>
+          <w:rFonts w:ascii="Times New Roman" w:hAnsi="Times New Roman" w:cs="Times New Roman"/>
+        </w:rPr>
+        <w:t xml:space="preserve"> of the model.</w:t>
       </w:r>
     </w:p>
     <w:p>
@@ -361,7 +417,307 @@
         <w:rPr>
           <w:rFonts w:ascii="Times New Roman" w:hAnsi="Times New Roman" w:cs="Times New Roman"/>
         </w:rPr>
-        <w:t>Using in-built pandas library functions will increase the efficiency of the code and it takes less time to execute. Pandas inbuilt functions will reduce the iterations and increase the efficiency. Efficient and proper memory usage plays a crucial role in machine learning models. This can be implemented by using different inbuilt functions like detach. There are many cases of misusing the functions and API’s. While implementing the functions the practitioners should take care of the parameters to avoid future problems. While handling the gradients, the developer should think about the order. Ignoring scaling will give inefficient results. Proper code smell handling can reduce the issues in the deployment phase. Controlling the generic code smells and API code smells will give many benefits like better performance, less error-prone, readable, robust, and efficient. So, learning these techniques is advantageous to both the practitioners and the companies.</w:t>
+        <w:t xml:space="preserve">Using in-built </w:t>
+      </w:r>
+      <w:proofErr w:type="gramStart"/>
+      <w:r>
+        <w:rPr>
+          <w:rFonts w:ascii="Times New Roman" w:hAnsi="Times New Roman" w:cs="Times New Roman"/>
+        </w:rPr>
+        <w:t>pandas</w:t>
+      </w:r>
+      <w:proofErr w:type="gramEnd"/>
+      <w:r>
+        <w:rPr>
+          <w:rFonts w:ascii="Times New Roman" w:hAnsi="Times New Roman" w:cs="Times New Roman"/>
+        </w:rPr>
+        <w:t xml:space="preserve"> library functions will increase the efficiency of the code</w:t>
+      </w:r>
+      <w:r>
+        <w:rPr>
+          <w:rFonts w:ascii="Times New Roman" w:hAnsi="Times New Roman" w:cs="Times New Roman"/>
+        </w:rPr>
+        <w:t>, for instance,</w:t>
+      </w:r>
+      <w:r>
+        <w:rPr>
+          <w:rFonts w:ascii="Times New Roman" w:hAnsi="Times New Roman" w:cs="Times New Roman"/>
+        </w:rPr>
+        <w:t xml:space="preserve"> it takes less time to execute</w:t>
+      </w:r>
+      <w:r>
+        <w:rPr>
+          <w:rFonts w:ascii="Times New Roman" w:hAnsi="Times New Roman" w:cs="Times New Roman"/>
+        </w:rPr>
+        <w:t xml:space="preserve"> the code</w:t>
+      </w:r>
+      <w:r>
+        <w:rPr>
+          <w:rFonts w:ascii="Times New Roman" w:hAnsi="Times New Roman" w:cs="Times New Roman"/>
+        </w:rPr>
+        <w:t xml:space="preserve">. </w:t>
+      </w:r>
+      <w:proofErr w:type="gramStart"/>
+      <w:r>
+        <w:rPr>
+          <w:rFonts w:ascii="Times New Roman" w:hAnsi="Times New Roman" w:cs="Times New Roman"/>
+        </w:rPr>
+        <w:t>Pandas</w:t>
+      </w:r>
+      <w:proofErr w:type="gramEnd"/>
+      <w:r>
+        <w:rPr>
+          <w:rFonts w:ascii="Times New Roman" w:hAnsi="Times New Roman" w:cs="Times New Roman"/>
+        </w:rPr>
+        <w:t xml:space="preserve"> </w:t>
+      </w:r>
+      <w:r>
+        <w:rPr>
+          <w:rFonts w:ascii="Times New Roman" w:hAnsi="Times New Roman" w:cs="Times New Roman"/>
+        </w:rPr>
+        <w:t>built-in</w:t>
+      </w:r>
+      <w:r>
+        <w:rPr>
+          <w:rFonts w:ascii="Times New Roman" w:hAnsi="Times New Roman" w:cs="Times New Roman"/>
+        </w:rPr>
+        <w:t xml:space="preserve"> functions will reduce the iterations and increase the </w:t>
+      </w:r>
+      <w:r>
+        <w:rPr>
+          <w:rFonts w:ascii="Times New Roman" w:hAnsi="Times New Roman" w:cs="Times New Roman"/>
+        </w:rPr>
+        <w:t>speed</w:t>
+      </w:r>
+      <w:r>
+        <w:rPr>
+          <w:rFonts w:ascii="Times New Roman" w:hAnsi="Times New Roman" w:cs="Times New Roman"/>
+        </w:rPr>
+        <w:t xml:space="preserve">. Efficient and proper memory usage plays a crucial role in machine learning models. This can be implemented </w:t>
+      </w:r>
+      <w:r>
+        <w:rPr>
+          <w:rFonts w:ascii="Times New Roman" w:hAnsi="Times New Roman" w:cs="Times New Roman"/>
+        </w:rPr>
+        <w:t>with</w:t>
+      </w:r>
+      <w:r>
+        <w:rPr>
+          <w:rFonts w:ascii="Times New Roman" w:hAnsi="Times New Roman" w:cs="Times New Roman"/>
+        </w:rPr>
+        <w:t xml:space="preserve"> </w:t>
+      </w:r>
+      <w:r>
+        <w:rPr>
+          <w:rFonts w:ascii="Times New Roman" w:hAnsi="Times New Roman" w:cs="Times New Roman"/>
+        </w:rPr>
+        <w:t>the help of</w:t>
+      </w:r>
+      <w:r>
+        <w:rPr>
+          <w:rFonts w:ascii="Times New Roman" w:hAnsi="Times New Roman" w:cs="Times New Roman"/>
+        </w:rPr>
+        <w:t xml:space="preserve"> different </w:t>
+      </w:r>
+      <w:r>
+        <w:rPr>
+          <w:rFonts w:ascii="Times New Roman" w:hAnsi="Times New Roman" w:cs="Times New Roman"/>
+        </w:rPr>
+        <w:t>built-in</w:t>
+      </w:r>
+      <w:r>
+        <w:rPr>
+          <w:rFonts w:ascii="Times New Roman" w:hAnsi="Times New Roman" w:cs="Times New Roman"/>
+        </w:rPr>
+        <w:t xml:space="preserve"> functions </w:t>
+      </w:r>
+      <w:r>
+        <w:rPr>
+          <w:rFonts w:ascii="Times New Roman" w:hAnsi="Times New Roman" w:cs="Times New Roman"/>
+        </w:rPr>
+        <w:t>such as</w:t>
+      </w:r>
+      <w:r>
+        <w:rPr>
+          <w:rFonts w:ascii="Times New Roman" w:hAnsi="Times New Roman" w:cs="Times New Roman"/>
+        </w:rPr>
+        <w:t xml:space="preserve"> </w:t>
+      </w:r>
+      <w:proofErr w:type="gramStart"/>
+      <w:r>
+        <w:rPr>
+          <w:rFonts w:ascii="Times New Roman" w:hAnsi="Times New Roman" w:cs="Times New Roman"/>
+          <w:i/>
+          <w:iCs/>
+        </w:rPr>
+        <w:t>detach</w:t>
+      </w:r>
+      <w:r>
+        <w:rPr>
+          <w:rFonts w:ascii="Times New Roman" w:hAnsi="Times New Roman" w:cs="Times New Roman"/>
+          <w:i/>
+          <w:iCs/>
+        </w:rPr>
+        <w:t>(</w:t>
+      </w:r>
+      <w:proofErr w:type="gramEnd"/>
+      <w:r>
+        <w:rPr>
+          <w:rFonts w:ascii="Times New Roman" w:hAnsi="Times New Roman" w:cs="Times New Roman"/>
+          <w:i/>
+          <w:iCs/>
+        </w:rPr>
+        <w:t>)</w:t>
+      </w:r>
+      <w:r>
+        <w:rPr>
+          <w:rFonts w:ascii="Times New Roman" w:hAnsi="Times New Roman" w:cs="Times New Roman"/>
+        </w:rPr>
+        <w:t xml:space="preserve">. There are many cases of misusing the functions and API’s. While implementing </w:t>
+      </w:r>
+      <w:r>
+        <w:rPr>
+          <w:rFonts w:ascii="Times New Roman" w:hAnsi="Times New Roman" w:cs="Times New Roman"/>
+        </w:rPr>
+        <w:t xml:space="preserve">any </w:t>
+      </w:r>
+      <w:r>
+        <w:rPr>
+          <w:rFonts w:ascii="Times New Roman" w:hAnsi="Times New Roman" w:cs="Times New Roman"/>
+        </w:rPr>
+        <w:t>functions</w:t>
+      </w:r>
+      <w:r>
+        <w:rPr>
+          <w:rFonts w:ascii="Times New Roman" w:hAnsi="Times New Roman" w:cs="Times New Roman"/>
+        </w:rPr>
+        <w:t xml:space="preserve">, </w:t>
+      </w:r>
+      <w:r>
+        <w:rPr>
+          <w:rFonts w:ascii="Times New Roman" w:hAnsi="Times New Roman" w:cs="Times New Roman"/>
+        </w:rPr>
+        <w:t xml:space="preserve">practitioners </w:t>
+      </w:r>
+      <w:r>
+        <w:rPr>
+          <w:rFonts w:ascii="Times New Roman" w:hAnsi="Times New Roman" w:cs="Times New Roman"/>
+        </w:rPr>
+        <w:t>must</w:t>
+      </w:r>
+      <w:r>
+        <w:rPr>
+          <w:rFonts w:ascii="Times New Roman" w:hAnsi="Times New Roman" w:cs="Times New Roman"/>
+        </w:rPr>
+        <w:t xml:space="preserve"> take care of the</w:t>
+      </w:r>
+      <w:r>
+        <w:rPr>
+          <w:rFonts w:ascii="Times New Roman" w:hAnsi="Times New Roman" w:cs="Times New Roman"/>
+        </w:rPr>
+        <w:t>se</w:t>
+      </w:r>
+      <w:r>
+        <w:rPr>
+          <w:rFonts w:ascii="Times New Roman" w:hAnsi="Times New Roman" w:cs="Times New Roman"/>
+        </w:rPr>
+        <w:t xml:space="preserve"> parameters to avoid future problems. While handling the gradients, the developer should think about the order. Ignoring scaling will give inefficient results. Proper code smell handling can reduce the issues in the deployment phase. Controlling the generic code smells and API code smells give</w:t>
+      </w:r>
+      <w:r>
+        <w:rPr>
+          <w:rFonts w:ascii="Times New Roman" w:hAnsi="Times New Roman" w:cs="Times New Roman"/>
+        </w:rPr>
+        <w:t>s us</w:t>
+      </w:r>
+      <w:r>
+        <w:rPr>
+          <w:rFonts w:ascii="Times New Roman" w:hAnsi="Times New Roman" w:cs="Times New Roman"/>
+        </w:rPr>
+        <w:t xml:space="preserve"> many benefits </w:t>
+      </w:r>
+      <w:r>
+        <w:rPr>
+          <w:rFonts w:ascii="Times New Roman" w:hAnsi="Times New Roman" w:cs="Times New Roman"/>
+        </w:rPr>
+        <w:t>such as</w:t>
+      </w:r>
+      <w:r>
+        <w:rPr>
+          <w:rFonts w:ascii="Times New Roman" w:hAnsi="Times New Roman" w:cs="Times New Roman"/>
+        </w:rPr>
+        <w:t xml:space="preserve"> better performance, less error-prone</w:t>
+      </w:r>
+      <w:r>
+        <w:rPr>
+          <w:rFonts w:ascii="Times New Roman" w:hAnsi="Times New Roman" w:cs="Times New Roman"/>
+        </w:rPr>
+        <w:t>ness</w:t>
+      </w:r>
+      <w:r>
+        <w:rPr>
+          <w:rFonts w:ascii="Times New Roman" w:hAnsi="Times New Roman" w:cs="Times New Roman"/>
+        </w:rPr>
+        <w:t xml:space="preserve">, </w:t>
+      </w:r>
+      <w:r>
+        <w:rPr>
+          <w:rFonts w:ascii="Times New Roman" w:hAnsi="Times New Roman" w:cs="Times New Roman"/>
+        </w:rPr>
+        <w:t xml:space="preserve">better </w:t>
+      </w:r>
+      <w:r>
+        <w:rPr>
+          <w:rFonts w:ascii="Times New Roman" w:hAnsi="Times New Roman" w:cs="Times New Roman"/>
+        </w:rPr>
+        <w:t>readab</w:t>
+      </w:r>
+      <w:r>
+        <w:rPr>
+          <w:rFonts w:ascii="Times New Roman" w:hAnsi="Times New Roman" w:cs="Times New Roman"/>
+        </w:rPr>
+        <w:t>ility</w:t>
+      </w:r>
+      <w:r>
+        <w:rPr>
+          <w:rFonts w:ascii="Times New Roman" w:hAnsi="Times New Roman" w:cs="Times New Roman"/>
+        </w:rPr>
+        <w:t>, robust</w:t>
+      </w:r>
+      <w:r>
+        <w:rPr>
+          <w:rFonts w:ascii="Times New Roman" w:hAnsi="Times New Roman" w:cs="Times New Roman"/>
+        </w:rPr>
+        <w:t>ness</w:t>
+      </w:r>
+      <w:r>
+        <w:rPr>
+          <w:rFonts w:ascii="Times New Roman" w:hAnsi="Times New Roman" w:cs="Times New Roman"/>
+        </w:rPr>
+        <w:t>, and efficien</w:t>
+      </w:r>
+      <w:r>
+        <w:rPr>
+          <w:rFonts w:ascii="Times New Roman" w:hAnsi="Times New Roman" w:cs="Times New Roman"/>
+        </w:rPr>
+        <w:t>cy</w:t>
+      </w:r>
+      <w:r>
+        <w:rPr>
+          <w:rFonts w:ascii="Times New Roman" w:hAnsi="Times New Roman" w:cs="Times New Roman"/>
+        </w:rPr>
+        <w:t>. So, learning these techniques is</w:t>
+      </w:r>
+      <w:r>
+        <w:rPr>
+          <w:rFonts w:ascii="Times New Roman" w:hAnsi="Times New Roman" w:cs="Times New Roman"/>
+        </w:rPr>
+        <w:t xml:space="preserve"> an</w:t>
+      </w:r>
+      <w:r>
+        <w:rPr>
+          <w:rFonts w:ascii="Times New Roman" w:hAnsi="Times New Roman" w:cs="Times New Roman"/>
+        </w:rPr>
+        <w:t xml:space="preserve"> advantage to both the practitioners and the companies.</w:t>
       </w:r>
     </w:p>
     <w:p>
@@ -391,7 +747,25 @@
           <w:b/>
           <w:bCs/>
         </w:rPr>
-        <w:t>2. Write your thoughts about ”Opportunities implementing the process discussed in Study 1.”</w:t>
+        <w:t xml:space="preserve">2. Write your thoughts </w:t>
+      </w:r>
+      <w:proofErr w:type="gramStart"/>
+      <w:r>
+        <w:rPr>
+          <w:rFonts w:ascii="Times New Roman" w:eastAsia="CMR10" w:hAnsi="Times New Roman" w:cs="Times New Roman"/>
+          <w:b/>
+          <w:bCs/>
+        </w:rPr>
+        <w:t>about ”Opportunities</w:t>
+      </w:r>
+      <w:proofErr w:type="gramEnd"/>
+      <w:r>
+        <w:rPr>
+          <w:rFonts w:ascii="Times New Roman" w:eastAsia="CMR10" w:hAnsi="Times New Roman" w:cs="Times New Roman"/>
+          <w:b/>
+          <w:bCs/>
+        </w:rPr>
+        <w:t xml:space="preserve"> implementing the process discussed in Study 1.”</w:t>
       </w:r>
     </w:p>
     <w:p>
@@ -400,27 +774,10 @@
         <w:autoSpaceDN w:val="0"/>
         <w:adjustRightInd w:val="0"/>
         <w:spacing w:after="0" w:line="240" w:lineRule="auto"/>
-        <w:jc w:val="both"/>
-        <w:rPr>
-          <w:rFonts w:ascii="Times New Roman" w:eastAsia="CMR10" w:hAnsi="Times New Roman" w:cs="Times New Roman"/>
-        </w:rPr>
-      </w:pPr>
-      <w:r>
-        <w:rPr>
-          <w:rFonts w:ascii="Times New Roman" w:eastAsia="CMR10" w:hAnsi="Times New Roman" w:cs="Times New Roman"/>
-        </w:rPr>
-        <w:t>Machine learning code may give output according to the problem context, but we need to investigate the performance, efficiency, and understandability of the model. The model with code smells may give reasonable output with less efficiency. Many machine learning libraries provide easy solutions to these problems with in-built functions. Applying these solutions to a specific context will increase the performance and robustness of the model. Code smells are a concern to any group of people. It is a concern to data scientists, machine learning application developers, machine learning library developers, code analysis tool developers, and students. This is a continuous process of learning and implementing control methods to reach the goals. Implementing the new alternate functions can reduce the complexity and take less execution time. This process will help in increasing the efficiency, understanding, handling, and implementation of the machine learning model.</w:t>
-      </w:r>
-    </w:p>
-    <w:p>
-      <w:pPr>
-        <w:autoSpaceDE w:val="0"/>
-        <w:autoSpaceDN w:val="0"/>
-        <w:adjustRightInd w:val="0"/>
-        <w:spacing w:after="0" w:line="240" w:lineRule="auto"/>
-        <w:jc w:val="both"/>
-        <w:rPr>
-          <w:rFonts w:ascii="Times New Roman" w:eastAsia="CMR10" w:hAnsi="Times New Roman" w:cs="Times New Roman"/>
+        <w:rPr>
+          <w:rFonts w:ascii="Times New Roman" w:eastAsia="CMR10" w:hAnsi="Times New Roman" w:cs="Times New Roman"/>
+          <w:b/>
+          <w:bCs/>
         </w:rPr>
       </w:pPr>
     </w:p>
@@ -439,7 +796,200 @@
         <w:rPr>
           <w:rFonts w:ascii="Times New Roman" w:eastAsia="CMR10" w:hAnsi="Times New Roman" w:cs="Times New Roman"/>
         </w:rPr>
-        <w:t>These solutions help in dealing with the Nan values and none values. These techniques help in the better implementation of scaling and gradients in the machine learning models. These methods are even useful with memory, parameters, scaling, randomness, mask, training, evaluation, data leaking, and misusing of the functions. The proper use of these methods will help in increasing performance and reduces the execution time of the code. The major advantage of these techniques is reduced future problems, manageable, easy to learn, and time reduction. They can be used in different types of domains and for different problems. These implementations will give appropriate outputs and efficient results.</w:t>
+        <w:t xml:space="preserve">Machine learning code </w:t>
+      </w:r>
+      <w:r>
+        <w:rPr>
+          <w:rFonts w:ascii="Times New Roman" w:eastAsia="CMR10" w:hAnsi="Times New Roman" w:cs="Times New Roman"/>
+        </w:rPr>
+        <w:t>might</w:t>
+      </w:r>
+      <w:r>
+        <w:rPr>
+          <w:rFonts w:ascii="Times New Roman" w:eastAsia="CMR10" w:hAnsi="Times New Roman" w:cs="Times New Roman"/>
+        </w:rPr>
+        <w:t xml:space="preserve"> </w:t>
+      </w:r>
+      <w:r>
+        <w:rPr>
+          <w:rFonts w:ascii="Times New Roman" w:eastAsia="CMR10" w:hAnsi="Times New Roman" w:cs="Times New Roman"/>
+        </w:rPr>
+        <w:t>generate</w:t>
+      </w:r>
+      <w:r>
+        <w:rPr>
+          <w:rFonts w:ascii="Times New Roman" w:eastAsia="CMR10" w:hAnsi="Times New Roman" w:cs="Times New Roman"/>
+        </w:rPr>
+        <w:t xml:space="preserve"> output </w:t>
+      </w:r>
+      <w:r>
+        <w:rPr>
+          <w:rFonts w:ascii="Times New Roman" w:eastAsia="CMR10" w:hAnsi="Times New Roman" w:cs="Times New Roman"/>
+        </w:rPr>
+        <w:t>based on</w:t>
+      </w:r>
+      <w:r>
+        <w:rPr>
+          <w:rFonts w:ascii="Times New Roman" w:eastAsia="CMR10" w:hAnsi="Times New Roman" w:cs="Times New Roman"/>
+        </w:rPr>
+        <w:t xml:space="preserve"> the </w:t>
+      </w:r>
+      <w:r>
+        <w:rPr>
+          <w:rFonts w:ascii="Times New Roman" w:eastAsia="CMR10" w:hAnsi="Times New Roman" w:cs="Times New Roman"/>
+        </w:rPr>
+        <w:t>context</w:t>
+      </w:r>
+      <w:r>
+        <w:rPr>
+          <w:rFonts w:ascii="Times New Roman" w:eastAsia="CMR10" w:hAnsi="Times New Roman" w:cs="Times New Roman"/>
+        </w:rPr>
+        <w:t xml:space="preserve"> </w:t>
+      </w:r>
+      <w:r>
+        <w:rPr>
+          <w:rFonts w:ascii="Times New Roman" w:eastAsia="CMR10" w:hAnsi="Times New Roman" w:cs="Times New Roman"/>
+        </w:rPr>
+        <w:t xml:space="preserve">of the </w:t>
+      </w:r>
+      <w:r>
+        <w:rPr>
+          <w:rFonts w:ascii="Times New Roman" w:eastAsia="CMR10" w:hAnsi="Times New Roman" w:cs="Times New Roman"/>
+        </w:rPr>
+        <w:t xml:space="preserve">problem, but we need to </w:t>
+      </w:r>
+      <w:r>
+        <w:rPr>
+          <w:rFonts w:ascii="Times New Roman" w:eastAsia="CMR10" w:hAnsi="Times New Roman" w:cs="Times New Roman"/>
+        </w:rPr>
+        <w:t>identify</w:t>
+      </w:r>
+      <w:r>
+        <w:rPr>
+          <w:rFonts w:ascii="Times New Roman" w:eastAsia="CMR10" w:hAnsi="Times New Roman" w:cs="Times New Roman"/>
+        </w:rPr>
+        <w:t xml:space="preserve"> the performance, efficiency, and understandability of the model. The model with code smells may give reasonable output with less efficiency. Many machine learning libraries provide easy solutions to these problems with in-built functions. Applying these solutions to a specific context will increase the performance and robustness of the model. Code smells are a </w:t>
+      </w:r>
+      <w:r>
+        <w:rPr>
+          <w:rFonts w:ascii="Times New Roman" w:eastAsia="CMR10" w:hAnsi="Times New Roman" w:cs="Times New Roman"/>
+        </w:rPr>
+        <w:t xml:space="preserve">major </w:t>
+      </w:r>
+      <w:r>
+        <w:rPr>
+          <w:rFonts w:ascii="Times New Roman" w:eastAsia="CMR10" w:hAnsi="Times New Roman" w:cs="Times New Roman"/>
+        </w:rPr>
+        <w:t xml:space="preserve">concern to any </w:t>
+      </w:r>
+      <w:r>
+        <w:rPr>
+          <w:rFonts w:ascii="Times New Roman" w:eastAsia="CMR10" w:hAnsi="Times New Roman" w:cs="Times New Roman"/>
+        </w:rPr>
+        <w:t xml:space="preserve">Machine Learning </w:t>
+      </w:r>
+      <w:r>
+        <w:rPr>
+          <w:rFonts w:ascii="Times New Roman" w:eastAsia="CMR10" w:hAnsi="Times New Roman" w:cs="Times New Roman"/>
+        </w:rPr>
+        <w:t>community</w:t>
+      </w:r>
+      <w:r>
+        <w:rPr>
+          <w:rFonts w:ascii="Times New Roman" w:eastAsia="CMR10" w:hAnsi="Times New Roman" w:cs="Times New Roman"/>
+        </w:rPr>
+        <w:t>/</w:t>
+      </w:r>
+      <w:r>
+        <w:rPr>
+          <w:rFonts w:ascii="Times New Roman" w:eastAsia="CMR10" w:hAnsi="Times New Roman" w:cs="Times New Roman"/>
+        </w:rPr>
+        <w:t>group</w:t>
+      </w:r>
+      <w:r>
+        <w:rPr>
+          <w:rFonts w:ascii="Times New Roman" w:eastAsia="CMR10" w:hAnsi="Times New Roman" w:cs="Times New Roman"/>
+        </w:rPr>
+        <w:t xml:space="preserve">. It is a concern to data scientists, machine learning application developers, machine learning library developers, code analysis tool developers, and students. This is a continuous process of learning and implementing </w:t>
+      </w:r>
+      <w:r>
+        <w:rPr>
+          <w:rFonts w:ascii="Times New Roman" w:eastAsia="CMR10" w:hAnsi="Times New Roman" w:cs="Times New Roman"/>
+        </w:rPr>
+        <w:t>different control</w:t>
+      </w:r>
+      <w:r>
+        <w:rPr>
+          <w:rFonts w:ascii="Times New Roman" w:eastAsia="CMR10" w:hAnsi="Times New Roman" w:cs="Times New Roman"/>
+        </w:rPr>
+        <w:t xml:space="preserve"> methods to </w:t>
+      </w:r>
+      <w:r>
+        <w:rPr>
+          <w:rFonts w:ascii="Times New Roman" w:eastAsia="CMR10" w:hAnsi="Times New Roman" w:cs="Times New Roman"/>
+        </w:rPr>
+        <w:t>achieve the desired or optimum output</w:t>
+      </w:r>
+      <w:r>
+        <w:rPr>
+          <w:rFonts w:ascii="Times New Roman" w:eastAsia="CMR10" w:hAnsi="Times New Roman" w:cs="Times New Roman"/>
+        </w:rPr>
+        <w:t>. Implementing new</w:t>
+      </w:r>
+      <w:r>
+        <w:rPr>
+          <w:rFonts w:ascii="Times New Roman" w:eastAsia="CMR10" w:hAnsi="Times New Roman" w:cs="Times New Roman"/>
+        </w:rPr>
+        <w:t xml:space="preserve"> and </w:t>
+      </w:r>
+      <w:r>
+        <w:rPr>
+          <w:rFonts w:ascii="Times New Roman" w:eastAsia="CMR10" w:hAnsi="Times New Roman" w:cs="Times New Roman"/>
+        </w:rPr>
+        <w:t xml:space="preserve">alternate functions can reduce the complexity and take less execution time. This </w:t>
+      </w:r>
+      <w:r>
+        <w:rPr>
+          <w:rFonts w:ascii="Times New Roman" w:eastAsia="CMR10" w:hAnsi="Times New Roman" w:cs="Times New Roman"/>
+        </w:rPr>
+        <w:lastRenderedPageBreak/>
+        <w:t>process will help in increasing the efficiency, understand</w:t>
+      </w:r>
+      <w:r>
+        <w:rPr>
+          <w:rFonts w:ascii="Times New Roman" w:eastAsia="CMR10" w:hAnsi="Times New Roman" w:cs="Times New Roman"/>
+        </w:rPr>
+        <w:t>ability</w:t>
+      </w:r>
+      <w:r>
+        <w:rPr>
+          <w:rFonts w:ascii="Times New Roman" w:eastAsia="CMR10" w:hAnsi="Times New Roman" w:cs="Times New Roman"/>
+        </w:rPr>
+        <w:t xml:space="preserve">, </w:t>
+      </w:r>
+      <w:r>
+        <w:rPr>
+          <w:rFonts w:ascii="Times New Roman" w:eastAsia="CMR10" w:hAnsi="Times New Roman" w:cs="Times New Roman"/>
+        </w:rPr>
+        <w:t>ease of use</w:t>
+      </w:r>
+      <w:r>
+        <w:rPr>
+          <w:rFonts w:ascii="Times New Roman" w:eastAsia="CMR10" w:hAnsi="Times New Roman" w:cs="Times New Roman"/>
+        </w:rPr>
+        <w:t>, and implementation of the machine learning model</w:t>
+      </w:r>
+      <w:r>
+        <w:rPr>
+          <w:rFonts w:ascii="Times New Roman" w:eastAsia="CMR10" w:hAnsi="Times New Roman" w:cs="Times New Roman"/>
+        </w:rPr>
+        <w:t>s</w:t>
+      </w:r>
+      <w:r>
+        <w:rPr>
+          <w:rFonts w:ascii="Times New Roman" w:eastAsia="CMR10" w:hAnsi="Times New Roman" w:cs="Times New Roman"/>
+        </w:rPr>
+        <w:t>.</w:t>
       </w:r>
     </w:p>
     <w:p>
@@ -469,7 +1019,253 @@
         <w:rPr>
           <w:rFonts w:ascii="Times New Roman" w:eastAsia="CMR10" w:hAnsi="Times New Roman" w:cs="Times New Roman"/>
         </w:rPr>
-        <w:t>When doing software development for machine learning we need to keep in mind the code smells and the future issues because of them. Many sources are providing promising solutions for these issues. Exploring these sources will help in implementing the code smell reduction. The major sources for suggestions are grey literature, paper mining, and library selection. Grey literature is getting information from the web. There are many good and efficient sources for suggesting alternatives to the functions with issues. There are also blogs written by the data practitioners which will help the students and new learners. Sources like stack overflow and GitHub will more information and they are easily accessible for learning. From paper mining and the citations from the papers, we can gather many code smells and solutions to reduce them. The papers will give deep knowledge about the topic. When coming to the library section, there are many libraries in machine learning to give solutions for different problems. Some libraries help more with a specific types of issues. For example, the Pandas library helps in dealing with iteration problems. Implementing these techniques on or before building a model will benefit the performance of the model.</w:t>
+        <w:t>These solutions help</w:t>
+      </w:r>
+      <w:r>
+        <w:rPr>
+          <w:rFonts w:ascii="Times New Roman" w:eastAsia="CMR10" w:hAnsi="Times New Roman" w:cs="Times New Roman"/>
+        </w:rPr>
+        <w:t xml:space="preserve"> us in</w:t>
+      </w:r>
+      <w:r>
+        <w:rPr>
+          <w:rFonts w:ascii="Times New Roman" w:eastAsia="CMR10" w:hAnsi="Times New Roman" w:cs="Times New Roman"/>
+        </w:rPr>
+        <w:t xml:space="preserve"> dealing with the Na</w:t>
+      </w:r>
+      <w:r>
+        <w:rPr>
+          <w:rFonts w:ascii="Times New Roman" w:eastAsia="CMR10" w:hAnsi="Times New Roman" w:cs="Times New Roman"/>
+        </w:rPr>
+        <w:t>N</w:t>
+      </w:r>
+      <w:r>
+        <w:rPr>
+          <w:rFonts w:ascii="Times New Roman" w:eastAsia="CMR10" w:hAnsi="Times New Roman" w:cs="Times New Roman"/>
+        </w:rPr>
+        <w:t xml:space="preserve"> values and none values. These techniques </w:t>
+      </w:r>
+      <w:r>
+        <w:rPr>
+          <w:rFonts w:ascii="Times New Roman" w:eastAsia="CMR10" w:hAnsi="Times New Roman" w:cs="Times New Roman"/>
+        </w:rPr>
+        <w:t>discussed above aid</w:t>
+      </w:r>
+      <w:r>
+        <w:rPr>
+          <w:rFonts w:ascii="Times New Roman" w:eastAsia="CMR10" w:hAnsi="Times New Roman" w:cs="Times New Roman"/>
+        </w:rPr>
+        <w:t xml:space="preserve"> in better implementation of scal</w:t>
+      </w:r>
+      <w:r>
+        <w:rPr>
+          <w:rFonts w:ascii="Times New Roman" w:eastAsia="CMR10" w:hAnsi="Times New Roman" w:cs="Times New Roman"/>
+        </w:rPr>
+        <w:t>ers</w:t>
+      </w:r>
+      <w:r>
+        <w:rPr>
+          <w:rFonts w:ascii="Times New Roman" w:eastAsia="CMR10" w:hAnsi="Times New Roman" w:cs="Times New Roman"/>
+        </w:rPr>
+        <w:t xml:space="preserve"> and gradients in the machine learning models. These methods are even useful with memory, parameters, scaling, randomness, mask</w:t>
+      </w:r>
+      <w:r>
+        <w:rPr>
+          <w:rFonts w:ascii="Times New Roman" w:eastAsia="CMR10" w:hAnsi="Times New Roman" w:cs="Times New Roman"/>
+        </w:rPr>
+        <w:t>ing</w:t>
+      </w:r>
+      <w:r>
+        <w:rPr>
+          <w:rFonts w:ascii="Times New Roman" w:eastAsia="CMR10" w:hAnsi="Times New Roman" w:cs="Times New Roman"/>
+        </w:rPr>
+        <w:t xml:space="preserve">, training, evaluation, </w:t>
+      </w:r>
+      <w:r>
+        <w:rPr>
+          <w:rFonts w:ascii="Times New Roman" w:eastAsia="CMR10" w:hAnsi="Times New Roman" w:cs="Times New Roman"/>
+        </w:rPr>
+        <w:t xml:space="preserve">reducing </w:t>
+      </w:r>
+      <w:r>
+        <w:rPr>
+          <w:rFonts w:ascii="Times New Roman" w:eastAsia="CMR10" w:hAnsi="Times New Roman" w:cs="Times New Roman"/>
+        </w:rPr>
+        <w:t>data leak</w:t>
+      </w:r>
+      <w:r>
+        <w:rPr>
+          <w:rFonts w:ascii="Times New Roman" w:eastAsia="CMR10" w:hAnsi="Times New Roman" w:cs="Times New Roman"/>
+        </w:rPr>
+        <w:t>age</w:t>
+      </w:r>
+      <w:r>
+        <w:rPr>
+          <w:rFonts w:ascii="Times New Roman" w:eastAsia="CMR10" w:hAnsi="Times New Roman" w:cs="Times New Roman"/>
+        </w:rPr>
+        <w:t xml:space="preserve">, and </w:t>
+      </w:r>
+      <w:r>
+        <w:rPr>
+          <w:rFonts w:ascii="Times New Roman" w:eastAsia="CMR10" w:hAnsi="Times New Roman" w:cs="Times New Roman"/>
+        </w:rPr>
+        <w:t>mitigating</w:t>
+      </w:r>
+      <w:r>
+        <w:rPr>
+          <w:rFonts w:ascii="Times New Roman" w:eastAsia="CMR10" w:hAnsi="Times New Roman" w:cs="Times New Roman"/>
+        </w:rPr>
+        <w:t xml:space="preserve"> </w:t>
+      </w:r>
+      <w:r>
+        <w:rPr>
+          <w:rFonts w:ascii="Times New Roman" w:eastAsia="CMR10" w:hAnsi="Times New Roman" w:cs="Times New Roman"/>
+        </w:rPr>
+        <w:t>misus</w:t>
+      </w:r>
+      <w:r>
+        <w:rPr>
+          <w:rFonts w:ascii="Times New Roman" w:eastAsia="CMR10" w:hAnsi="Times New Roman" w:cs="Times New Roman"/>
+        </w:rPr>
+        <w:t>e</w:t>
+      </w:r>
+      <w:r>
+        <w:rPr>
+          <w:rFonts w:ascii="Times New Roman" w:eastAsia="CMR10" w:hAnsi="Times New Roman" w:cs="Times New Roman"/>
+        </w:rPr>
+        <w:t xml:space="preserve"> of functions. The proper use of these methods will</w:t>
+      </w:r>
+      <w:r>
+        <w:rPr>
+          <w:rFonts w:ascii="Times New Roman" w:eastAsia="CMR10" w:hAnsi="Times New Roman" w:cs="Times New Roman"/>
+        </w:rPr>
+        <w:t xml:space="preserve"> succour</w:t>
+      </w:r>
+      <w:r>
+        <w:rPr>
+          <w:rFonts w:ascii="Times New Roman" w:eastAsia="CMR10" w:hAnsi="Times New Roman" w:cs="Times New Roman"/>
+        </w:rPr>
+        <w:t xml:space="preserve"> </w:t>
+      </w:r>
+      <w:r>
+        <w:rPr>
+          <w:rFonts w:ascii="Times New Roman" w:eastAsia="CMR10" w:hAnsi="Times New Roman" w:cs="Times New Roman"/>
+        </w:rPr>
+        <w:t xml:space="preserve">Machine Learning practitioners in </w:t>
+      </w:r>
+      <w:r>
+        <w:rPr>
+          <w:rFonts w:ascii="Times New Roman" w:eastAsia="CMR10" w:hAnsi="Times New Roman" w:cs="Times New Roman"/>
+        </w:rPr>
+        <w:t xml:space="preserve">increasing </w:t>
+      </w:r>
+      <w:r>
+        <w:rPr>
+          <w:rFonts w:ascii="Times New Roman" w:eastAsia="CMR10" w:hAnsi="Times New Roman" w:cs="Times New Roman"/>
+        </w:rPr>
+        <w:t xml:space="preserve">the model's </w:t>
+      </w:r>
+      <w:r>
+        <w:rPr>
+          <w:rFonts w:ascii="Times New Roman" w:eastAsia="CMR10" w:hAnsi="Times New Roman" w:cs="Times New Roman"/>
+        </w:rPr>
+        <w:t>performance and reduc</w:t>
+      </w:r>
+      <w:r>
+        <w:rPr>
+          <w:rFonts w:ascii="Times New Roman" w:eastAsia="CMR10" w:hAnsi="Times New Roman" w:cs="Times New Roman"/>
+        </w:rPr>
+        <w:t>ing</w:t>
+      </w:r>
+      <w:r>
+        <w:rPr>
+          <w:rFonts w:ascii="Times New Roman" w:eastAsia="CMR10" w:hAnsi="Times New Roman" w:cs="Times New Roman"/>
+        </w:rPr>
+        <w:t xml:space="preserve"> the execution time of the code. The major advantage of these techniques is reduced future problems, manageable, easy to learn, and time reduction. They can be used in different types of domains and for different problems. </w:t>
+      </w:r>
+      <w:r>
+        <w:rPr>
+          <w:rFonts w:ascii="Times New Roman" w:eastAsia="CMR10" w:hAnsi="Times New Roman" w:cs="Times New Roman"/>
+        </w:rPr>
+        <w:t>In addition, t</w:t>
+      </w:r>
+      <w:r>
+        <w:rPr>
+          <w:rFonts w:ascii="Times New Roman" w:eastAsia="CMR10" w:hAnsi="Times New Roman" w:cs="Times New Roman"/>
+        </w:rPr>
+        <w:t xml:space="preserve">hese </w:t>
+      </w:r>
+      <w:r>
+        <w:rPr>
+          <w:rFonts w:ascii="Times New Roman" w:eastAsia="CMR10" w:hAnsi="Times New Roman" w:cs="Times New Roman"/>
+        </w:rPr>
+        <w:t xml:space="preserve">empirical </w:t>
+      </w:r>
+      <w:r>
+        <w:rPr>
+          <w:rFonts w:ascii="Times New Roman" w:eastAsia="CMR10" w:hAnsi="Times New Roman" w:cs="Times New Roman"/>
+        </w:rPr>
+        <w:t>solutions</w:t>
+      </w:r>
+      <w:r>
+        <w:rPr>
+          <w:rFonts w:ascii="Times New Roman" w:eastAsia="CMR10" w:hAnsi="Times New Roman" w:cs="Times New Roman"/>
+        </w:rPr>
+        <w:t xml:space="preserve"> </w:t>
+      </w:r>
+      <w:r>
+        <w:rPr>
+          <w:rFonts w:ascii="Times New Roman" w:eastAsia="CMR10" w:hAnsi="Times New Roman" w:cs="Times New Roman"/>
+        </w:rPr>
+        <w:t xml:space="preserve">are </w:t>
+      </w:r>
+      <w:r>
+        <w:rPr>
+          <w:rFonts w:ascii="Times New Roman" w:eastAsia="CMR10" w:hAnsi="Times New Roman" w:cs="Times New Roman"/>
+        </w:rPr>
+        <w:t>going to</w:t>
+      </w:r>
+      <w:r>
+        <w:rPr>
+          <w:rFonts w:ascii="Times New Roman" w:eastAsia="CMR10" w:hAnsi="Times New Roman" w:cs="Times New Roman"/>
+        </w:rPr>
+        <w:t xml:space="preserve"> </w:t>
+      </w:r>
+      <w:r>
+        <w:rPr>
+          <w:rFonts w:ascii="Times New Roman" w:eastAsia="CMR10" w:hAnsi="Times New Roman" w:cs="Times New Roman"/>
+        </w:rPr>
+        <w:t>help data scientists and developers</w:t>
+      </w:r>
+      <w:r>
+        <w:rPr>
+          <w:rFonts w:ascii="Times New Roman" w:eastAsia="CMR10" w:hAnsi="Times New Roman" w:cs="Times New Roman"/>
+        </w:rPr>
+        <w:t xml:space="preserve"> </w:t>
+      </w:r>
+      <w:r>
+        <w:rPr>
+          <w:rFonts w:ascii="Times New Roman" w:eastAsia="CMR10" w:hAnsi="Times New Roman" w:cs="Times New Roman"/>
+        </w:rPr>
+        <w:t>produce and maintain high-quality machine learning codes</w:t>
+      </w:r>
+      <w:r>
+        <w:rPr>
+          <w:rFonts w:ascii="Times New Roman" w:eastAsia="CMR10" w:hAnsi="Times New Roman" w:cs="Times New Roman"/>
+        </w:rPr>
+        <w:t xml:space="preserve"> and </w:t>
+      </w:r>
+      <w:r>
+        <w:rPr>
+          <w:rFonts w:ascii="Times New Roman" w:eastAsia="CMR10" w:hAnsi="Times New Roman" w:cs="Times New Roman"/>
+        </w:rPr>
+        <w:t xml:space="preserve">thus achieve </w:t>
+      </w:r>
+      <w:r>
+        <w:rPr>
+          <w:rFonts w:ascii="Times New Roman" w:eastAsia="CMR10" w:hAnsi="Times New Roman" w:cs="Times New Roman"/>
+        </w:rPr>
+        <w:t>efficient results.</w:t>
       </w:r>
     </w:p>
     <w:p>
@@ -493,17 +1289,680 @@
         <w:jc w:val="both"/>
         <w:rPr>
           <w:rFonts w:ascii="Times New Roman" w:eastAsia="CMR10" w:hAnsi="Times New Roman" w:cs="Times New Roman"/>
+          <w:highlight w:val="yellow"/>
         </w:rPr>
       </w:pPr>
       <w:r>
         <w:rPr>
           <w:rFonts w:ascii="Times New Roman" w:eastAsia="CMR10" w:hAnsi="Times New Roman" w:cs="Times New Roman"/>
         </w:rPr>
-        <w:t>This process is concentrated more on the code-level problems, and these will help the model in the long run. This process will help in building robust and efficient models with machine learning coding standards. This is a continuous process to sharpen the efficiency of the code and ease the problems in the production phase.</w:t>
+        <w:t>While</w:t>
+      </w:r>
+      <w:r>
+        <w:rPr>
+          <w:rFonts w:ascii="Times New Roman" w:eastAsia="CMR10" w:hAnsi="Times New Roman" w:cs="Times New Roman"/>
+        </w:rPr>
+        <w:t xml:space="preserve"> doing software development for machine learning</w:t>
+      </w:r>
+      <w:r>
+        <w:rPr>
+          <w:rFonts w:ascii="Times New Roman" w:eastAsia="CMR10" w:hAnsi="Times New Roman" w:cs="Times New Roman"/>
+        </w:rPr>
+        <w:t xml:space="preserve"> projects,</w:t>
+      </w:r>
+      <w:r>
+        <w:rPr>
+          <w:rFonts w:ascii="Times New Roman" w:eastAsia="CMR10" w:hAnsi="Times New Roman" w:cs="Times New Roman"/>
+        </w:rPr>
+        <w:t xml:space="preserve"> we </w:t>
+      </w:r>
+      <w:r>
+        <w:rPr>
+          <w:rFonts w:ascii="Times New Roman" w:eastAsia="CMR10" w:hAnsi="Times New Roman" w:cs="Times New Roman"/>
+        </w:rPr>
+        <w:t>must also</w:t>
+      </w:r>
+      <w:r>
+        <w:rPr>
+          <w:rFonts w:ascii="Times New Roman" w:eastAsia="CMR10" w:hAnsi="Times New Roman" w:cs="Times New Roman"/>
+        </w:rPr>
+        <w:t xml:space="preserve"> </w:t>
+      </w:r>
+      <w:r>
+        <w:rPr>
+          <w:rFonts w:ascii="Times New Roman" w:eastAsia="CMR10" w:hAnsi="Times New Roman" w:cs="Times New Roman"/>
+        </w:rPr>
+        <w:t>remind oursel</w:t>
+      </w:r>
+      <w:r>
+        <w:rPr>
+          <w:rFonts w:ascii="Times New Roman" w:eastAsia="CMR10" w:hAnsi="Times New Roman" w:cs="Times New Roman"/>
+        </w:rPr>
+        <w:t>ves</w:t>
+      </w:r>
+      <w:r>
+        <w:rPr>
+          <w:rFonts w:ascii="Times New Roman" w:eastAsia="CMR10" w:hAnsi="Times New Roman" w:cs="Times New Roman"/>
+        </w:rPr>
+        <w:t xml:space="preserve"> about</w:t>
+      </w:r>
+      <w:r>
+        <w:rPr>
+          <w:rFonts w:ascii="Times New Roman" w:eastAsia="CMR10" w:hAnsi="Times New Roman" w:cs="Times New Roman"/>
+        </w:rPr>
+        <w:t xml:space="preserve"> the code smells and</w:t>
+      </w:r>
+      <w:r>
+        <w:rPr>
+          <w:rFonts w:ascii="Times New Roman" w:eastAsia="CMR10" w:hAnsi="Times New Roman" w:cs="Times New Roman"/>
+        </w:rPr>
+        <w:t xml:space="preserve"> the</w:t>
+      </w:r>
+      <w:r>
+        <w:rPr>
+          <w:rFonts w:ascii="Times New Roman" w:eastAsia="CMR10" w:hAnsi="Times New Roman" w:cs="Times New Roman"/>
+        </w:rPr>
+        <w:t xml:space="preserve"> </w:t>
+      </w:r>
+      <w:r>
+        <w:rPr>
+          <w:rFonts w:ascii="Times New Roman" w:eastAsia="CMR10" w:hAnsi="Times New Roman" w:cs="Times New Roman"/>
+        </w:rPr>
+        <w:t xml:space="preserve">related </w:t>
+      </w:r>
+      <w:r>
+        <w:rPr>
+          <w:rFonts w:ascii="Times New Roman" w:eastAsia="CMR10" w:hAnsi="Times New Roman" w:cs="Times New Roman"/>
+        </w:rPr>
+        <w:t xml:space="preserve">future issues </w:t>
+      </w:r>
+      <w:r>
+        <w:rPr>
+          <w:rFonts w:ascii="Times New Roman" w:eastAsia="CMR10" w:hAnsi="Times New Roman" w:cs="Times New Roman"/>
+        </w:rPr>
+        <w:t>that may occur in the long run</w:t>
+      </w:r>
+      <w:r>
+        <w:rPr>
+          <w:rFonts w:ascii="Times New Roman" w:eastAsia="CMR10" w:hAnsi="Times New Roman" w:cs="Times New Roman"/>
+        </w:rPr>
+        <w:t xml:space="preserve">. Many sources are providing promising solutions for these issues. Exploring these sources will </w:t>
+      </w:r>
+      <w:r>
+        <w:rPr>
+          <w:rFonts w:ascii="Times New Roman" w:eastAsia="CMR10" w:hAnsi="Times New Roman" w:cs="Times New Roman"/>
+        </w:rPr>
+        <w:t>help</w:t>
+      </w:r>
+      <w:r>
+        <w:rPr>
+          <w:rFonts w:ascii="Times New Roman" w:eastAsia="CMR10" w:hAnsi="Times New Roman" w:cs="Times New Roman"/>
+        </w:rPr>
+        <w:t xml:space="preserve"> </w:t>
+      </w:r>
+      <w:r>
+        <w:rPr>
+          <w:rFonts w:ascii="Times New Roman" w:eastAsia="CMR10" w:hAnsi="Times New Roman" w:cs="Times New Roman"/>
+        </w:rPr>
+        <w:t xml:space="preserve">this machine learning developer community and data scientists </w:t>
+      </w:r>
+      <w:r>
+        <w:rPr>
+          <w:rFonts w:ascii="Times New Roman" w:eastAsia="CMR10" w:hAnsi="Times New Roman" w:cs="Times New Roman"/>
+        </w:rPr>
+        <w:t xml:space="preserve">in implementing code smell </w:t>
+      </w:r>
+      <w:r>
+        <w:rPr>
+          <w:rFonts w:ascii="Times New Roman" w:eastAsia="CMR10" w:hAnsi="Times New Roman" w:cs="Times New Roman"/>
+        </w:rPr>
+        <w:t>mitigation</w:t>
+      </w:r>
+      <w:r>
+        <w:rPr>
+          <w:rFonts w:ascii="Times New Roman" w:eastAsia="CMR10" w:hAnsi="Times New Roman" w:cs="Times New Roman"/>
+        </w:rPr>
+        <w:t>. The major sources for suggestions are grey literature, paper mining, and library selection. Grey</w:t>
+      </w:r>
+      <w:r>
+        <w:rPr>
+          <w:rFonts w:ascii="Times New Roman" w:eastAsia="CMR10" w:hAnsi="Times New Roman" w:cs="Times New Roman"/>
+        </w:rPr>
+        <w:t xml:space="preserve"> </w:t>
+      </w:r>
+      <w:r>
+        <w:rPr>
+          <w:rFonts w:ascii="Times New Roman" w:eastAsia="CMR10" w:hAnsi="Times New Roman" w:cs="Times New Roman"/>
+        </w:rPr>
+        <w:t xml:space="preserve">literature </w:t>
+      </w:r>
+      <w:r>
+        <w:rPr>
+          <w:rFonts w:ascii="Times New Roman" w:eastAsia="CMR10" w:hAnsi="Times New Roman" w:cs="Times New Roman"/>
+        </w:rPr>
+        <w:t>is materials different from traditional commercial or academic publishing, for instance, online blog posts</w:t>
+      </w:r>
+      <w:r>
+        <w:rPr>
+          <w:rFonts w:ascii="Times New Roman" w:eastAsia="CMR10" w:hAnsi="Times New Roman" w:cs="Times New Roman"/>
+        </w:rPr>
+        <w:t>. There are many good and efficient sources for suggesting alternatives to the</w:t>
+      </w:r>
+      <w:r>
+        <w:rPr>
+          <w:rFonts w:ascii="Times New Roman" w:eastAsia="CMR10" w:hAnsi="Times New Roman" w:cs="Times New Roman"/>
+        </w:rPr>
+        <w:t>se issues available from which more reliable functions can be studied and implemented empirically</w:t>
+      </w:r>
+      <w:r>
+        <w:rPr>
+          <w:rFonts w:ascii="Times New Roman" w:eastAsia="CMR10" w:hAnsi="Times New Roman" w:cs="Times New Roman"/>
+        </w:rPr>
+        <w:t xml:space="preserve">. There are also blogs written by the data practitioners which will help the students and new </w:t>
+      </w:r>
+      <w:r>
+        <w:rPr>
+          <w:rFonts w:ascii="Times New Roman" w:eastAsia="CMR10" w:hAnsi="Times New Roman" w:cs="Times New Roman"/>
+        </w:rPr>
+        <w:t xml:space="preserve">practitioners who have less knowledge or experience </w:t>
+      </w:r>
+      <w:r>
+        <w:rPr>
+          <w:rFonts w:ascii="Times New Roman" w:eastAsia="CMR10" w:hAnsi="Times New Roman" w:cs="Times New Roman"/>
+        </w:rPr>
+        <w:t>in the software development field</w:t>
+      </w:r>
+      <w:r>
+        <w:rPr>
+          <w:rFonts w:ascii="Times New Roman" w:eastAsia="CMR10" w:hAnsi="Times New Roman" w:cs="Times New Roman"/>
+        </w:rPr>
+        <w:t xml:space="preserve">. Sources like stack overflow and GitHub </w:t>
+      </w:r>
+      <w:r>
+        <w:rPr>
+          <w:rFonts w:ascii="Times New Roman" w:eastAsia="CMR10" w:hAnsi="Times New Roman" w:cs="Times New Roman"/>
+        </w:rPr>
+        <w:t>are</w:t>
+      </w:r>
+      <w:r>
+        <w:rPr>
+          <w:rFonts w:ascii="Times New Roman" w:eastAsia="CMR10" w:hAnsi="Times New Roman" w:cs="Times New Roman"/>
+        </w:rPr>
+        <w:t xml:space="preserve"> provide</w:t>
+      </w:r>
+      <w:r>
+        <w:rPr>
+          <w:rFonts w:ascii="Times New Roman" w:eastAsia="CMR10" w:hAnsi="Times New Roman" w:cs="Times New Roman"/>
+        </w:rPr>
+        <w:t>d with</w:t>
+      </w:r>
+      <w:r>
+        <w:rPr>
+          <w:rFonts w:ascii="Times New Roman" w:eastAsia="CMR10" w:hAnsi="Times New Roman" w:cs="Times New Roman"/>
+        </w:rPr>
+        <w:t xml:space="preserve"> </w:t>
+      </w:r>
+      <w:r>
+        <w:rPr>
+          <w:rFonts w:ascii="Times New Roman" w:eastAsia="CMR10" w:hAnsi="Times New Roman" w:cs="Times New Roman"/>
+        </w:rPr>
+        <w:t xml:space="preserve">a lot of </w:t>
+      </w:r>
+      <w:r>
+        <w:rPr>
+          <w:rFonts w:ascii="Times New Roman" w:eastAsia="CMR10" w:hAnsi="Times New Roman" w:cs="Times New Roman"/>
+        </w:rPr>
+        <w:t xml:space="preserve">useful and practical </w:t>
+      </w:r>
+      <w:r>
+        <w:rPr>
+          <w:rFonts w:ascii="Times New Roman" w:eastAsia="CMR10" w:hAnsi="Times New Roman" w:cs="Times New Roman"/>
+        </w:rPr>
+        <w:t>examples</w:t>
+      </w:r>
+      <w:r>
+        <w:rPr>
+          <w:rFonts w:ascii="Times New Roman" w:eastAsia="CMR10" w:hAnsi="Times New Roman" w:cs="Times New Roman"/>
+        </w:rPr>
+        <w:t xml:space="preserve"> and they are easily</w:t>
+      </w:r>
+      <w:r>
+        <w:rPr>
+          <w:rFonts w:ascii="Times New Roman" w:eastAsia="CMR10" w:hAnsi="Times New Roman" w:cs="Times New Roman"/>
+        </w:rPr>
+        <w:t xml:space="preserve"> </w:t>
+      </w:r>
+      <w:r>
+        <w:rPr>
+          <w:rFonts w:ascii="Times New Roman" w:eastAsia="CMR10" w:hAnsi="Times New Roman" w:cs="Times New Roman"/>
+        </w:rPr>
+        <w:t xml:space="preserve">accessible </w:t>
+      </w:r>
+      <w:r>
+        <w:rPr>
+          <w:rFonts w:ascii="Times New Roman" w:eastAsia="CMR10" w:hAnsi="Times New Roman" w:cs="Times New Roman"/>
+        </w:rPr>
+        <w:t>publicly</w:t>
+      </w:r>
+      <w:r>
+        <w:rPr>
+          <w:rFonts w:ascii="Times New Roman" w:eastAsia="CMR10" w:hAnsi="Times New Roman" w:cs="Times New Roman"/>
+        </w:rPr>
+        <w:t>. From paper mining and the citations from the</w:t>
+      </w:r>
+      <w:r>
+        <w:rPr>
+          <w:rFonts w:ascii="Times New Roman" w:eastAsia="CMR10" w:hAnsi="Times New Roman" w:cs="Times New Roman"/>
+        </w:rPr>
+        <w:t>se</w:t>
+      </w:r>
+      <w:r>
+        <w:rPr>
+          <w:rFonts w:ascii="Times New Roman" w:eastAsia="CMR10" w:hAnsi="Times New Roman" w:cs="Times New Roman"/>
+        </w:rPr>
+        <w:t xml:space="preserve"> papers, we can gather many </w:t>
+      </w:r>
+      <w:proofErr w:type="gramStart"/>
+      <w:r>
+        <w:rPr>
+          <w:rFonts w:ascii="Times New Roman" w:eastAsia="CMR10" w:hAnsi="Times New Roman" w:cs="Times New Roman"/>
+        </w:rPr>
+        <w:t>machine</w:t>
+      </w:r>
+      <w:proofErr w:type="gramEnd"/>
+      <w:r>
+        <w:rPr>
+          <w:rFonts w:ascii="Times New Roman" w:eastAsia="CMR10" w:hAnsi="Times New Roman" w:cs="Times New Roman"/>
+        </w:rPr>
+        <w:t xml:space="preserve"> </w:t>
+      </w:r>
+      <w:r>
+        <w:rPr>
+          <w:rFonts w:ascii="Times New Roman" w:eastAsia="CMR10" w:hAnsi="Times New Roman" w:cs="Times New Roman"/>
+        </w:rPr>
+        <w:t xml:space="preserve">learning-specific </w:t>
+      </w:r>
+      <w:r>
+        <w:rPr>
+          <w:rFonts w:ascii="Times New Roman" w:eastAsia="CMR10" w:hAnsi="Times New Roman" w:cs="Times New Roman"/>
+        </w:rPr>
+        <w:t xml:space="preserve">code smells and solutions to </w:t>
+      </w:r>
+      <w:r>
+        <w:rPr>
+          <w:rFonts w:ascii="Times New Roman" w:eastAsia="CMR10" w:hAnsi="Times New Roman" w:cs="Times New Roman"/>
+        </w:rPr>
+        <w:t>these</w:t>
+      </w:r>
+      <w:r>
+        <w:rPr>
+          <w:rFonts w:ascii="Times New Roman" w:eastAsia="CMR10" w:hAnsi="Times New Roman" w:cs="Times New Roman"/>
+        </w:rPr>
+        <w:t xml:space="preserve"> </w:t>
+      </w:r>
+      <w:r>
+        <w:rPr>
+          <w:rFonts w:ascii="Times New Roman" w:eastAsia="CMR10" w:hAnsi="Times New Roman" w:cs="Times New Roman"/>
+        </w:rPr>
+        <w:t xml:space="preserve">issues </w:t>
+      </w:r>
+      <w:r>
+        <w:rPr>
+          <w:rFonts w:ascii="Times New Roman" w:eastAsia="CMR10" w:hAnsi="Times New Roman" w:cs="Times New Roman"/>
+        </w:rPr>
+        <w:t xml:space="preserve">which are affecting the </w:t>
+      </w:r>
+      <w:r>
+        <w:rPr>
+          <w:rFonts w:ascii="Times New Roman" w:eastAsia="CMR10" w:hAnsi="Times New Roman" w:cs="Times New Roman"/>
+        </w:rPr>
+        <w:t xml:space="preserve">performance </w:t>
+      </w:r>
+      <w:r>
+        <w:rPr>
+          <w:rFonts w:ascii="Times New Roman" w:eastAsia="CMR10" w:hAnsi="Times New Roman" w:cs="Times New Roman"/>
+        </w:rPr>
+        <w:t xml:space="preserve">of </w:t>
+      </w:r>
+      <w:r>
+        <w:rPr>
+          <w:rFonts w:ascii="Times New Roman" w:eastAsia="CMR10" w:hAnsi="Times New Roman" w:cs="Times New Roman"/>
+        </w:rPr>
+        <w:t>our machine learning application model</w:t>
+      </w:r>
+      <w:r>
+        <w:rPr>
+          <w:rFonts w:ascii="Times New Roman" w:eastAsia="CMR10" w:hAnsi="Times New Roman" w:cs="Times New Roman"/>
+        </w:rPr>
+        <w:t>s</w:t>
+      </w:r>
+      <w:r>
+        <w:rPr>
+          <w:rFonts w:ascii="Times New Roman" w:eastAsia="CMR10" w:hAnsi="Times New Roman" w:cs="Times New Roman"/>
+        </w:rPr>
+        <w:t xml:space="preserve">. The papers will give </w:t>
+      </w:r>
+      <w:r>
+        <w:rPr>
+          <w:rFonts w:ascii="Times New Roman" w:eastAsia="CMR10" w:hAnsi="Times New Roman" w:cs="Times New Roman"/>
+        </w:rPr>
+        <w:t xml:space="preserve">a </w:t>
+      </w:r>
+      <w:r>
+        <w:rPr>
+          <w:rFonts w:ascii="Times New Roman" w:eastAsia="CMR10" w:hAnsi="Times New Roman" w:cs="Times New Roman"/>
+        </w:rPr>
+        <w:t xml:space="preserve">deep </w:t>
+      </w:r>
+      <w:r>
+        <w:rPr>
+          <w:rFonts w:ascii="Times New Roman" w:eastAsia="CMR10" w:hAnsi="Times New Roman" w:cs="Times New Roman"/>
+        </w:rPr>
+        <w:t>understanding</w:t>
+      </w:r>
+      <w:r>
+        <w:rPr>
+          <w:rFonts w:ascii="Times New Roman" w:eastAsia="CMR10" w:hAnsi="Times New Roman" w:cs="Times New Roman"/>
+        </w:rPr>
+        <w:t xml:space="preserve"> </w:t>
+      </w:r>
+      <w:r>
+        <w:rPr>
+          <w:rFonts w:ascii="Times New Roman" w:eastAsia="CMR10" w:hAnsi="Times New Roman" w:cs="Times New Roman"/>
+        </w:rPr>
+        <w:t>of</w:t>
+      </w:r>
+      <w:r>
+        <w:rPr>
+          <w:rFonts w:ascii="Times New Roman" w:eastAsia="CMR10" w:hAnsi="Times New Roman" w:cs="Times New Roman"/>
+        </w:rPr>
+        <w:t xml:space="preserve"> the </w:t>
+      </w:r>
+      <w:r>
+        <w:rPr>
+          <w:rFonts w:ascii="Times New Roman" w:eastAsia="CMR10" w:hAnsi="Times New Roman" w:cs="Times New Roman"/>
+        </w:rPr>
+        <w:t xml:space="preserve">pitfalls </w:t>
+      </w:r>
+      <w:r>
+        <w:rPr>
+          <w:rFonts w:ascii="Times New Roman" w:eastAsia="CMR10" w:hAnsi="Times New Roman" w:cs="Times New Roman"/>
+        </w:rPr>
+        <w:t xml:space="preserve">a </w:t>
+      </w:r>
+      <w:r>
+        <w:rPr>
+          <w:rFonts w:ascii="Times New Roman" w:eastAsia="CMR10" w:hAnsi="Times New Roman" w:cs="Times New Roman"/>
+        </w:rPr>
+        <w:t>data scientist face</w:t>
+      </w:r>
+      <w:r>
+        <w:rPr>
+          <w:rFonts w:ascii="Times New Roman" w:eastAsia="CMR10" w:hAnsi="Times New Roman" w:cs="Times New Roman"/>
+        </w:rPr>
+        <w:t>s</w:t>
+      </w:r>
+      <w:r>
+        <w:rPr>
+          <w:rFonts w:ascii="Times New Roman" w:eastAsia="CMR10" w:hAnsi="Times New Roman" w:cs="Times New Roman"/>
+        </w:rPr>
+        <w:t xml:space="preserve"> during the</w:t>
+      </w:r>
+      <w:r>
+        <w:rPr>
+          <w:rFonts w:ascii="Times New Roman" w:eastAsia="CMR10" w:hAnsi="Times New Roman" w:cs="Times New Roman"/>
+        </w:rPr>
+        <w:t xml:space="preserve"> development of an application model</w:t>
+      </w:r>
+      <w:r>
+        <w:rPr>
+          <w:rFonts w:ascii="Times New Roman" w:eastAsia="CMR10" w:hAnsi="Times New Roman" w:cs="Times New Roman"/>
+        </w:rPr>
+        <w:t xml:space="preserve">. </w:t>
+      </w:r>
+      <w:proofErr w:type="gramStart"/>
+      <w:r>
+        <w:rPr>
+          <w:rFonts w:ascii="Times New Roman" w:eastAsia="CMR10" w:hAnsi="Times New Roman" w:cs="Times New Roman"/>
+        </w:rPr>
+        <w:t>Finally,</w:t>
+      </w:r>
+      <w:r>
+        <w:rPr>
+          <w:rFonts w:ascii="Times New Roman" w:eastAsia="CMR10" w:hAnsi="Times New Roman" w:cs="Times New Roman"/>
+        </w:rPr>
+        <w:t xml:space="preserve"> </w:t>
+      </w:r>
+      <w:r>
+        <w:rPr>
+          <w:rFonts w:ascii="Times New Roman" w:eastAsia="CMR10" w:hAnsi="Times New Roman" w:cs="Times New Roman"/>
+        </w:rPr>
+        <w:t>looking into</w:t>
+      </w:r>
+      <w:r>
+        <w:rPr>
+          <w:rFonts w:ascii="Times New Roman" w:eastAsia="CMR10" w:hAnsi="Times New Roman" w:cs="Times New Roman"/>
+        </w:rPr>
+        <w:t xml:space="preserve"> the </w:t>
+      </w:r>
+      <w:r>
+        <w:rPr>
+          <w:rFonts w:ascii="Times New Roman" w:eastAsia="CMR10" w:hAnsi="Times New Roman" w:cs="Times New Roman"/>
+        </w:rPr>
+        <w:t xml:space="preserve">machine learning </w:t>
+      </w:r>
+      <w:r>
+        <w:rPr>
+          <w:rFonts w:ascii="Times New Roman" w:eastAsia="CMR10" w:hAnsi="Times New Roman" w:cs="Times New Roman"/>
+        </w:rPr>
+        <w:t>librar</w:t>
+      </w:r>
+      <w:r>
+        <w:rPr>
+          <w:rFonts w:ascii="Times New Roman" w:eastAsia="CMR10" w:hAnsi="Times New Roman" w:cs="Times New Roman"/>
+        </w:rPr>
+        <w:t>ies</w:t>
+      </w:r>
+      <w:r>
+        <w:rPr>
+          <w:rFonts w:ascii="Times New Roman" w:eastAsia="CMR10" w:hAnsi="Times New Roman" w:cs="Times New Roman"/>
+        </w:rPr>
+        <w:t>, there</w:t>
+      </w:r>
+      <w:proofErr w:type="gramEnd"/>
+      <w:r>
+        <w:rPr>
+          <w:rFonts w:ascii="Times New Roman" w:eastAsia="CMR10" w:hAnsi="Times New Roman" w:cs="Times New Roman"/>
+        </w:rPr>
+        <w:t xml:space="preserve"> are many libraries </w:t>
+      </w:r>
+      <w:r>
+        <w:rPr>
+          <w:rFonts w:ascii="Times New Roman" w:eastAsia="CMR10" w:hAnsi="Times New Roman" w:cs="Times New Roman"/>
+        </w:rPr>
+        <w:t xml:space="preserve">which can be used </w:t>
+      </w:r>
+      <w:r>
+        <w:rPr>
+          <w:rFonts w:ascii="Times New Roman" w:eastAsia="CMR10" w:hAnsi="Times New Roman" w:cs="Times New Roman"/>
+        </w:rPr>
+        <w:t>for different problems</w:t>
+      </w:r>
+      <w:r>
+        <w:rPr>
+          <w:rFonts w:ascii="Times New Roman" w:eastAsia="CMR10" w:hAnsi="Times New Roman" w:cs="Times New Roman"/>
+        </w:rPr>
+        <w:t xml:space="preserve"> in the development of machine learning applications</w:t>
+      </w:r>
+      <w:r>
+        <w:rPr>
+          <w:rFonts w:ascii="Times New Roman" w:eastAsia="CMR10" w:hAnsi="Times New Roman" w:cs="Times New Roman"/>
+        </w:rPr>
+        <w:t>. Some libraries help more with specific type</w:t>
+      </w:r>
+      <w:r>
+        <w:rPr>
+          <w:rFonts w:ascii="Times New Roman" w:eastAsia="CMR10" w:hAnsi="Times New Roman" w:cs="Times New Roman"/>
+        </w:rPr>
+        <w:t>s</w:t>
+      </w:r>
+      <w:r>
+        <w:rPr>
+          <w:rFonts w:ascii="Times New Roman" w:eastAsia="CMR10" w:hAnsi="Times New Roman" w:cs="Times New Roman"/>
+        </w:rPr>
+        <w:t xml:space="preserve"> of issues</w:t>
+      </w:r>
+      <w:r>
+        <w:rPr>
+          <w:rFonts w:ascii="Times New Roman" w:eastAsia="CMR10" w:hAnsi="Times New Roman" w:cs="Times New Roman"/>
+        </w:rPr>
+        <w:t>, for</w:t>
+      </w:r>
+      <w:r>
+        <w:rPr>
+          <w:rFonts w:ascii="Times New Roman" w:eastAsia="CMR10" w:hAnsi="Times New Roman" w:cs="Times New Roman"/>
+        </w:rPr>
+        <w:t xml:space="preserve"> example,</w:t>
+      </w:r>
+      <w:r>
+        <w:rPr>
+          <w:rFonts w:ascii="Times New Roman" w:eastAsia="CMR10" w:hAnsi="Times New Roman" w:cs="Times New Roman"/>
+        </w:rPr>
+        <w:t xml:space="preserve"> </w:t>
+      </w:r>
+      <w:proofErr w:type="gramStart"/>
+      <w:r>
+        <w:rPr>
+          <w:rFonts w:ascii="Times New Roman" w:eastAsia="CMR10" w:hAnsi="Times New Roman" w:cs="Times New Roman"/>
+        </w:rPr>
+        <w:t>Pandas</w:t>
+      </w:r>
+      <w:proofErr w:type="gramEnd"/>
+      <w:r>
+        <w:rPr>
+          <w:rFonts w:ascii="Times New Roman" w:eastAsia="CMR10" w:hAnsi="Times New Roman" w:cs="Times New Roman"/>
+        </w:rPr>
+        <w:t xml:space="preserve"> library helps in dealing with iteration problems. Implementing these techniques on or before building a model will benefit the performance of the model.</w:t>
+      </w:r>
+    </w:p>
+    <w:p>
+      <w:pPr>
+        <w:autoSpaceDE w:val="0"/>
+        <w:autoSpaceDN w:val="0"/>
+        <w:adjustRightInd w:val="0"/>
+        <w:spacing w:after="0" w:line="240" w:lineRule="auto"/>
+        <w:jc w:val="both"/>
+        <w:rPr>
+          <w:rFonts w:ascii="Times New Roman" w:eastAsia="CMR10" w:hAnsi="Times New Roman" w:cs="Times New Roman"/>
+          <w:highlight w:val="yellow"/>
+        </w:rPr>
+      </w:pPr>
+    </w:p>
+    <w:p>
+      <w:pPr>
+        <w:autoSpaceDE w:val="0"/>
+        <w:autoSpaceDN w:val="0"/>
+        <w:adjustRightInd w:val="0"/>
+        <w:spacing w:after="0" w:line="240" w:lineRule="auto"/>
+        <w:jc w:val="both"/>
+        <w:rPr>
+          <w:rFonts w:ascii="Times New Roman" w:eastAsia="CMR10" w:hAnsi="Times New Roman" w:cs="Times New Roman"/>
+        </w:rPr>
+      </w:pPr>
+      <w:r>
+        <w:rPr>
+          <w:rFonts w:ascii="Times New Roman" w:eastAsia="CMR10" w:hAnsi="Times New Roman" w:cs="Times New Roman"/>
+        </w:rPr>
+        <w:t>In addition, t</w:t>
+      </w:r>
+      <w:r>
+        <w:rPr>
+          <w:rFonts w:ascii="Times New Roman" w:eastAsia="CMR10" w:hAnsi="Times New Roman" w:cs="Times New Roman"/>
+        </w:rPr>
+        <w:t>his process is</w:t>
+      </w:r>
+      <w:r>
+        <w:rPr>
+          <w:rFonts w:ascii="Times New Roman" w:eastAsia="CMR10" w:hAnsi="Times New Roman" w:cs="Times New Roman"/>
+        </w:rPr>
+        <w:t xml:space="preserve"> more</w:t>
+      </w:r>
+      <w:r>
+        <w:rPr>
+          <w:rFonts w:ascii="Times New Roman" w:eastAsia="CMR10" w:hAnsi="Times New Roman" w:cs="Times New Roman"/>
+        </w:rPr>
+        <w:t xml:space="preserve"> concentrated on the code-level </w:t>
+      </w:r>
+      <w:proofErr w:type="gramStart"/>
+      <w:r>
+        <w:rPr>
+          <w:rFonts w:ascii="Times New Roman" w:eastAsia="CMR10" w:hAnsi="Times New Roman" w:cs="Times New Roman"/>
+        </w:rPr>
+        <w:t>problems</w:t>
+      </w:r>
+      <w:proofErr w:type="gramEnd"/>
+      <w:r>
+        <w:rPr>
+          <w:rFonts w:ascii="Times New Roman" w:eastAsia="CMR10" w:hAnsi="Times New Roman" w:cs="Times New Roman"/>
+        </w:rPr>
+        <w:t xml:space="preserve"> and th</w:t>
+      </w:r>
+      <w:r>
+        <w:rPr>
+          <w:rFonts w:ascii="Times New Roman" w:eastAsia="CMR10" w:hAnsi="Times New Roman" w:cs="Times New Roman"/>
+        </w:rPr>
+        <w:t>is</w:t>
+      </w:r>
+      <w:r>
+        <w:rPr>
+          <w:rFonts w:ascii="Times New Roman" w:eastAsia="CMR10" w:hAnsi="Times New Roman" w:cs="Times New Roman"/>
+        </w:rPr>
+        <w:t xml:space="preserve"> </w:t>
+      </w:r>
+      <w:r>
+        <w:rPr>
+          <w:rFonts w:ascii="Times New Roman" w:eastAsia="CMR10" w:hAnsi="Times New Roman" w:cs="Times New Roman"/>
+        </w:rPr>
+        <w:t>will also</w:t>
+      </w:r>
+      <w:r>
+        <w:rPr>
+          <w:rFonts w:ascii="Times New Roman" w:eastAsia="CMR10" w:hAnsi="Times New Roman" w:cs="Times New Roman"/>
+        </w:rPr>
+        <w:t xml:space="preserve"> help</w:t>
+      </w:r>
+      <w:r>
+        <w:rPr>
+          <w:rFonts w:ascii="Times New Roman" w:eastAsia="CMR10" w:hAnsi="Times New Roman" w:cs="Times New Roman"/>
+        </w:rPr>
+        <w:t xml:space="preserve"> </w:t>
+      </w:r>
+      <w:r>
+        <w:rPr>
+          <w:rFonts w:ascii="Times New Roman" w:eastAsia="CMR10" w:hAnsi="Times New Roman" w:cs="Times New Roman"/>
+        </w:rPr>
+        <w:t xml:space="preserve">the model in the long run. This process will </w:t>
+      </w:r>
+      <w:r>
+        <w:rPr>
+          <w:rFonts w:ascii="Times New Roman" w:eastAsia="CMR10" w:hAnsi="Times New Roman" w:cs="Times New Roman"/>
+        </w:rPr>
+        <w:t xml:space="preserve">also </w:t>
+      </w:r>
+      <w:r>
+        <w:rPr>
+          <w:rFonts w:ascii="Times New Roman" w:eastAsia="CMR10" w:hAnsi="Times New Roman" w:cs="Times New Roman"/>
+        </w:rPr>
+        <w:t>help in building robust and efficient models with machine learning coding standards. This is a continuous process to sharpen the efficiency of the code and ease the problems in the production phase.</w:t>
       </w:r>
     </w:p>
     <w:sectPr>
-      <w:headerReference w:type="first" r:id="rId7"/>
+      <w:headerReference w:type="even" r:id="rId7"/>
+      <w:headerReference w:type="default" r:id="rId8"/>
+      <w:footerReference w:type="even" r:id="rId9"/>
+      <w:footerReference w:type="default" r:id="rId10"/>
+      <w:headerReference w:type="first" r:id="rId11"/>
+      <w:footerReference w:type="first" r:id="rId12"/>
       <w:pgSz w:w="11906" w:h="16838"/>
       <w:pgMar w:top="1440" w:right="1440" w:bottom="1440" w:left="1440" w:header="708" w:footer="708" w:gutter="0"/>
       <w:cols w:space="708"/>
@@ -539,6 +1998,36 @@
 </w:endnotes>
 </file>
 
+<file path=word/footer1.xml><?xml version="1.0" encoding="utf-8"?>
+<w:ftr xmlns:wpc="http://schemas.microsoft.com/office/word/2010/wordprocessingCanvas" xmlns:cx="http://schemas.microsoft.com/office/drawing/2014/chartex" xmlns:cx1="http://schemas.microsoft.com/office/drawing/2015/9/8/chartex" xmlns:cx2="http://schemas.microsoft.com/office/drawing/2015/10/21/chartex" xmlns:cx3="http://schemas.microsoft.com/office/drawing/2016/5/9/chartex" xmlns:cx4="http://schemas.microsoft.com/office/drawing/2016/5/10/chartex" xmlns:cx5="http://schemas.microsoft.com/office/drawing/2016/5/11/chartex" xmlns:cx6="http://schemas.microsoft.com/office/drawing/2016/5/12/chartex" xmlns:cx7="http://schemas.microsoft.com/office/drawing/2016/5/13/chartex" xmlns:cx8="http://schemas.microsoft.com/office/drawing/2016/5/14/chartex" xmlns:mc="http://schemas.openxmlformats.org/markup-compatibility/2006" xmlns:aink="http://schemas.microsoft.com/office/drawing/2016/ink" xmlns:am3d="http://schemas.microsoft.com/office/drawing/2017/model3d" xmlns:o="urn:schemas-microsoft-com:office:office" xmlns:r="http://schemas.openxmlformats.org/officeDocument/2006/relationships" xmlns:m="http://schemas.openxmlformats.org/officeDocument/2006/math" xmlns:v="urn:schemas-microsoft-com:vml" xmlns:wp14="http://schemas.microsoft.com/office/word/2010/wordprocessingDrawing" xmlns:wp="http://schemas.openxmlformats.org/drawingml/2006/wordprocessingDrawing" xmlns:w10="urn:schemas-microsoft-com:office:word" xmlns:w="http://schemas.openxmlformats.org/wordprocessingml/2006/main" xmlns:w14="http://schemas.microsoft.com/office/word/2010/wordml" xmlns:w15="http://schemas.microsoft.com/office/word/2012/wordml" xmlns:w16cex="http://schemas.microsoft.com/office/word/2018/wordml/cex" xmlns:w16cid="http://schemas.microsoft.com/office/word/2016/wordml/cid" xmlns:w16="http://schemas.microsoft.com/office/word/2018/wordml" xmlns:w16sdtdh="http://schemas.microsoft.com/office/word/2020/wordml/sdtdatahash" xmlns:w16se="http://schemas.microsoft.com/office/word/2015/wordml/symex" xmlns:wpg="http://schemas.microsoft.com/office/word/2010/wordprocessingGroup" xmlns:wpi="http://schemas.microsoft.com/office/word/2010/wordprocessingInk" xmlns:wne="http://schemas.microsoft.com/office/word/2006/wordml" xmlns:wps="http://schemas.microsoft.com/office/word/2010/wordprocessingShape" mc:Ignorable="w14 w15 w16se w16cid w16 w16cex w16sdtdh wp14">
+  <w:p>
+    <w:pPr>
+      <w:pStyle w:val="Footer"/>
+    </w:pPr>
+  </w:p>
+</w:ftr>
+</file>
+
+<file path=word/footer2.xml><?xml version="1.0" encoding="utf-8"?>
+<w:ftr xmlns:wpc="http://schemas.microsoft.com/office/word/2010/wordprocessingCanvas" xmlns:cx="http://schemas.microsoft.com/office/drawing/2014/chartex" xmlns:cx1="http://schemas.microsoft.com/office/drawing/2015/9/8/chartex" xmlns:cx2="http://schemas.microsoft.com/office/drawing/2015/10/21/chartex" xmlns:cx3="http://schemas.microsoft.com/office/drawing/2016/5/9/chartex" xmlns:cx4="http://schemas.microsoft.com/office/drawing/2016/5/10/chartex" xmlns:cx5="http://schemas.microsoft.com/office/drawing/2016/5/11/chartex" xmlns:cx6="http://schemas.microsoft.com/office/drawing/2016/5/12/chartex" xmlns:cx7="http://schemas.microsoft.com/office/drawing/2016/5/13/chartex" xmlns:cx8="http://schemas.microsoft.com/office/drawing/2016/5/14/chartex" xmlns:mc="http://schemas.openxmlformats.org/markup-compatibility/2006" xmlns:aink="http://schemas.microsoft.com/office/drawing/2016/ink" xmlns:am3d="http://schemas.microsoft.com/office/drawing/2017/model3d" xmlns:o="urn:schemas-microsoft-com:office:office" xmlns:r="http://schemas.openxmlformats.org/officeDocument/2006/relationships" xmlns:m="http://schemas.openxmlformats.org/officeDocument/2006/math" xmlns:v="urn:schemas-microsoft-com:vml" xmlns:wp14="http://schemas.microsoft.com/office/word/2010/wordprocessingDrawing" xmlns:wp="http://schemas.openxmlformats.org/drawingml/2006/wordprocessingDrawing" xmlns:w10="urn:schemas-microsoft-com:office:word" xmlns:w="http://schemas.openxmlformats.org/wordprocessingml/2006/main" xmlns:w14="http://schemas.microsoft.com/office/word/2010/wordml" xmlns:w15="http://schemas.microsoft.com/office/word/2012/wordml" xmlns:w16cex="http://schemas.microsoft.com/office/word/2018/wordml/cex" xmlns:w16cid="http://schemas.microsoft.com/office/word/2016/wordml/cid" xmlns:w16="http://schemas.microsoft.com/office/word/2018/wordml" xmlns:w16sdtdh="http://schemas.microsoft.com/office/word/2020/wordml/sdtdatahash" xmlns:w16se="http://schemas.microsoft.com/office/word/2015/wordml/symex" xmlns:wpg="http://schemas.microsoft.com/office/word/2010/wordprocessingGroup" xmlns:wpi="http://schemas.microsoft.com/office/word/2010/wordprocessingInk" xmlns:wne="http://schemas.microsoft.com/office/word/2006/wordml" xmlns:wps="http://schemas.microsoft.com/office/word/2010/wordprocessingShape" mc:Ignorable="w14 w15 w16se w16cid w16 w16cex w16sdtdh wp14">
+  <w:p>
+    <w:pPr>
+      <w:pStyle w:val="Footer"/>
+    </w:pPr>
+  </w:p>
+</w:ftr>
+</file>
+
+<file path=word/footer3.xml><?xml version="1.0" encoding="utf-8"?>
+<w:ftr xmlns:wpc="http://schemas.microsoft.com/office/word/2010/wordprocessingCanvas" xmlns:cx="http://schemas.microsoft.com/office/drawing/2014/chartex" xmlns:cx1="http://schemas.microsoft.com/office/drawing/2015/9/8/chartex" xmlns:cx2="http://schemas.microsoft.com/office/drawing/2015/10/21/chartex" xmlns:cx3="http://schemas.microsoft.com/office/drawing/2016/5/9/chartex" xmlns:cx4="http://schemas.microsoft.com/office/drawing/2016/5/10/chartex" xmlns:cx5="http://schemas.microsoft.com/office/drawing/2016/5/11/chartex" xmlns:cx6="http://schemas.microsoft.com/office/drawing/2016/5/12/chartex" xmlns:cx7="http://schemas.microsoft.com/office/drawing/2016/5/13/chartex" xmlns:cx8="http://schemas.microsoft.com/office/drawing/2016/5/14/chartex" xmlns:mc="http://schemas.openxmlformats.org/markup-compatibility/2006" xmlns:aink="http://schemas.microsoft.com/office/drawing/2016/ink" xmlns:am3d="http://schemas.microsoft.com/office/drawing/2017/model3d" xmlns:o="urn:schemas-microsoft-com:office:office" xmlns:r="http://schemas.openxmlformats.org/officeDocument/2006/relationships" xmlns:m="http://schemas.openxmlformats.org/officeDocument/2006/math" xmlns:v="urn:schemas-microsoft-com:vml" xmlns:wp14="http://schemas.microsoft.com/office/word/2010/wordprocessingDrawing" xmlns:wp="http://schemas.openxmlformats.org/drawingml/2006/wordprocessingDrawing" xmlns:w10="urn:schemas-microsoft-com:office:word" xmlns:w="http://schemas.openxmlformats.org/wordprocessingml/2006/main" xmlns:w14="http://schemas.microsoft.com/office/word/2010/wordml" xmlns:w15="http://schemas.microsoft.com/office/word/2012/wordml" xmlns:w16cex="http://schemas.microsoft.com/office/word/2018/wordml/cex" xmlns:w16cid="http://schemas.microsoft.com/office/word/2016/wordml/cid" xmlns:w16="http://schemas.microsoft.com/office/word/2018/wordml" xmlns:w16sdtdh="http://schemas.microsoft.com/office/word/2020/wordml/sdtdatahash" xmlns:w16se="http://schemas.microsoft.com/office/word/2015/wordml/symex" xmlns:wpg="http://schemas.microsoft.com/office/word/2010/wordprocessingGroup" xmlns:wpi="http://schemas.microsoft.com/office/word/2010/wordprocessingInk" xmlns:wne="http://schemas.microsoft.com/office/word/2006/wordml" xmlns:wps="http://schemas.microsoft.com/office/word/2010/wordprocessingShape" mc:Ignorable="w14 w15 w16se w16cid w16 w16cex w16sdtdh wp14">
+  <w:p>
+    <w:pPr>
+      <w:pStyle w:val="Footer"/>
+    </w:pPr>
+  </w:p>
+</w:ftr>
+</file>
+
 <file path=word/footnotes.xml><?xml version="1.0" encoding="utf-8"?>
 <w:footnotes xmlns:wpc="http://schemas.microsoft.com/office/word/2010/wordprocessingCanvas" xmlns:cx="http://schemas.microsoft.com/office/drawing/2014/chartex" xmlns:cx1="http://schemas.microsoft.com/office/drawing/2015/9/8/chartex" xmlns:cx2="http://schemas.microsoft.com/office/drawing/2015/10/21/chartex" xmlns:cx3="http://schemas.microsoft.com/office/drawing/2016/5/9/chartex" xmlns:cx4="http://schemas.microsoft.com/office/drawing/2016/5/10/chartex" xmlns:cx5="http://schemas.microsoft.com/office/drawing/2016/5/11/chartex" xmlns:cx6="http://schemas.microsoft.com/office/drawing/2016/5/12/chartex" xmlns:cx7="http://schemas.microsoft.com/office/drawing/2016/5/13/chartex" xmlns:cx8="http://schemas.microsoft.com/office/drawing/2016/5/14/chartex" xmlns:mc="http://schemas.openxmlformats.org/markup-compatibility/2006" xmlns:aink="http://schemas.microsoft.com/office/drawing/2016/ink" xmlns:am3d="http://schemas.microsoft.com/office/drawing/2017/model3d" xmlns:o="urn:schemas-microsoft-com:office:office" xmlns:r="http://schemas.openxmlformats.org/officeDocument/2006/relationships" xmlns:m="http://schemas.openxmlformats.org/officeDocument/2006/math" xmlns:v="urn:schemas-microsoft-com:vml" xmlns:wp14="http://schemas.microsoft.com/office/word/2010/wordprocessingDrawing" xmlns:wp="http://schemas.openxmlformats.org/drawingml/2006/wordprocessingDrawing" xmlns:w10="urn:schemas-microsoft-com:office:word" xmlns:w="http://schemas.openxmlformats.org/wordprocessingml/2006/main" xmlns:w14="http://schemas.microsoft.com/office/word/2010/wordml" xmlns:w15="http://schemas.microsoft.com/office/word/2012/wordml" xmlns:w16cex="http://schemas.microsoft.com/office/word/2018/wordml/cex" xmlns:w16cid="http://schemas.microsoft.com/office/word/2016/wordml/cid" xmlns:w16="http://schemas.microsoft.com/office/word/2018/wordml" xmlns:w16sdtdh="http://schemas.microsoft.com/office/word/2020/wordml/sdtdatahash" xmlns:w16se="http://schemas.microsoft.com/office/word/2015/wordml/symex" xmlns:wpg="http://schemas.microsoft.com/office/word/2010/wordprocessingGroup" xmlns:wpi="http://schemas.microsoft.com/office/word/2010/wordprocessingInk" xmlns:wne="http://schemas.microsoft.com/office/word/2006/wordml" xmlns:wps="http://schemas.microsoft.com/office/word/2010/wordprocessingShape" mc:Ignorable="w14 w15 w16se w16cid w16 w16cex w16sdtdh wp14">
   <w:footnote w:type="separator" w:id="-1">
@@ -565,6 +2054,26 @@
 </file>
 
 <file path=word/header1.xml><?xml version="1.0" encoding="utf-8"?>
+<w:hdr xmlns:wpc="http://schemas.microsoft.com/office/word/2010/wordprocessingCanvas" xmlns:cx="http://schemas.microsoft.com/office/drawing/2014/chartex" xmlns:cx1="http://schemas.microsoft.com/office/drawing/2015/9/8/chartex" xmlns:cx2="http://schemas.microsoft.com/office/drawing/2015/10/21/chartex" xmlns:cx3="http://schemas.microsoft.com/office/drawing/2016/5/9/chartex" xmlns:cx4="http://schemas.microsoft.com/office/drawing/2016/5/10/chartex" xmlns:cx5="http://schemas.microsoft.com/office/drawing/2016/5/11/chartex" xmlns:cx6="http://schemas.microsoft.com/office/drawing/2016/5/12/chartex" xmlns:cx7="http://schemas.microsoft.com/office/drawing/2016/5/13/chartex" xmlns:cx8="http://schemas.microsoft.com/office/drawing/2016/5/14/chartex" xmlns:mc="http://schemas.openxmlformats.org/markup-compatibility/2006" xmlns:aink="http://schemas.microsoft.com/office/drawing/2016/ink" xmlns:am3d="http://schemas.microsoft.com/office/drawing/2017/model3d" xmlns:o="urn:schemas-microsoft-com:office:office" xmlns:r="http://schemas.openxmlformats.org/officeDocument/2006/relationships" xmlns:m="http://schemas.openxmlformats.org/officeDocument/2006/math" xmlns:v="urn:schemas-microsoft-com:vml" xmlns:wp14="http://schemas.microsoft.com/office/word/2010/wordprocessingDrawing" xmlns:wp="http://schemas.openxmlformats.org/drawingml/2006/wordprocessingDrawing" xmlns:w10="urn:schemas-microsoft-com:office:word" xmlns:w="http://schemas.openxmlformats.org/wordprocessingml/2006/main" xmlns:w14="http://schemas.microsoft.com/office/word/2010/wordml" xmlns:w15="http://schemas.microsoft.com/office/word/2012/wordml" xmlns:w16cex="http://schemas.microsoft.com/office/word/2018/wordml/cex" xmlns:w16cid="http://schemas.microsoft.com/office/word/2016/wordml/cid" xmlns:w16="http://schemas.microsoft.com/office/word/2018/wordml" xmlns:w16sdtdh="http://schemas.microsoft.com/office/word/2020/wordml/sdtdatahash" xmlns:w16se="http://schemas.microsoft.com/office/word/2015/wordml/symex" xmlns:wpg="http://schemas.microsoft.com/office/word/2010/wordprocessingGroup" xmlns:wpi="http://schemas.microsoft.com/office/word/2010/wordprocessingInk" xmlns:wne="http://schemas.microsoft.com/office/word/2006/wordml" xmlns:wps="http://schemas.microsoft.com/office/word/2010/wordprocessingShape" mc:Ignorable="w14 w15 w16se w16cid w16 w16cex w16sdtdh wp14">
+  <w:p>
+    <w:pPr>
+      <w:pStyle w:val="Header"/>
+    </w:pPr>
+  </w:p>
+</w:hdr>
+</file>
+
+<file path=word/header2.xml><?xml version="1.0" encoding="utf-8"?>
+<w:hdr xmlns:wpc="http://schemas.microsoft.com/office/word/2010/wordprocessingCanvas" xmlns:cx="http://schemas.microsoft.com/office/drawing/2014/chartex" xmlns:cx1="http://schemas.microsoft.com/office/drawing/2015/9/8/chartex" xmlns:cx2="http://schemas.microsoft.com/office/drawing/2015/10/21/chartex" xmlns:cx3="http://schemas.microsoft.com/office/drawing/2016/5/9/chartex" xmlns:cx4="http://schemas.microsoft.com/office/drawing/2016/5/10/chartex" xmlns:cx5="http://schemas.microsoft.com/office/drawing/2016/5/11/chartex" xmlns:cx6="http://schemas.microsoft.com/office/drawing/2016/5/12/chartex" xmlns:cx7="http://schemas.microsoft.com/office/drawing/2016/5/13/chartex" xmlns:cx8="http://schemas.microsoft.com/office/drawing/2016/5/14/chartex" xmlns:mc="http://schemas.openxmlformats.org/markup-compatibility/2006" xmlns:aink="http://schemas.microsoft.com/office/drawing/2016/ink" xmlns:am3d="http://schemas.microsoft.com/office/drawing/2017/model3d" xmlns:o="urn:schemas-microsoft-com:office:office" xmlns:r="http://schemas.openxmlformats.org/officeDocument/2006/relationships" xmlns:m="http://schemas.openxmlformats.org/officeDocument/2006/math" xmlns:v="urn:schemas-microsoft-com:vml" xmlns:wp14="http://schemas.microsoft.com/office/word/2010/wordprocessingDrawing" xmlns:wp="http://schemas.openxmlformats.org/drawingml/2006/wordprocessingDrawing" xmlns:w10="urn:schemas-microsoft-com:office:word" xmlns:w="http://schemas.openxmlformats.org/wordprocessingml/2006/main" xmlns:w14="http://schemas.microsoft.com/office/word/2010/wordml" xmlns:w15="http://schemas.microsoft.com/office/word/2012/wordml" xmlns:w16cex="http://schemas.microsoft.com/office/word/2018/wordml/cex" xmlns:w16cid="http://schemas.microsoft.com/office/word/2016/wordml/cid" xmlns:w16="http://schemas.microsoft.com/office/word/2018/wordml" xmlns:w16sdtdh="http://schemas.microsoft.com/office/word/2020/wordml/sdtdatahash" xmlns:w16se="http://schemas.microsoft.com/office/word/2015/wordml/symex" xmlns:wpg="http://schemas.microsoft.com/office/word/2010/wordprocessingGroup" xmlns:wpi="http://schemas.microsoft.com/office/word/2010/wordprocessingInk" xmlns:wne="http://schemas.microsoft.com/office/word/2006/wordml" xmlns:wps="http://schemas.microsoft.com/office/word/2010/wordprocessingShape" mc:Ignorable="w14 w15 w16se w16cid w16 w16cex w16sdtdh wp14">
+  <w:p>
+    <w:pPr>
+      <w:pStyle w:val="Header"/>
+    </w:pPr>
+  </w:p>
+</w:hdr>
+</file>
+
+<file path=word/header3.xml><?xml version="1.0" encoding="utf-8"?>
 <w:hdr xmlns:wpc="http://schemas.microsoft.com/office/word/2010/wordprocessingCanvas" xmlns:cx="http://schemas.microsoft.com/office/drawing/2014/chartex" xmlns:cx1="http://schemas.microsoft.com/office/drawing/2015/9/8/chartex" xmlns:cx2="http://schemas.microsoft.com/office/drawing/2015/10/21/chartex" xmlns:cx3="http://schemas.microsoft.com/office/drawing/2016/5/9/chartex" xmlns:cx4="http://schemas.microsoft.com/office/drawing/2016/5/10/chartex" xmlns:cx5="http://schemas.microsoft.com/office/drawing/2016/5/11/chartex" xmlns:cx6="http://schemas.microsoft.com/office/drawing/2016/5/12/chartex" xmlns:cx7="http://schemas.microsoft.com/office/drawing/2016/5/13/chartex" xmlns:cx8="http://schemas.microsoft.com/office/drawing/2016/5/14/chartex" xmlns:mc="http://schemas.openxmlformats.org/markup-compatibility/2006" xmlns:aink="http://schemas.microsoft.com/office/drawing/2016/ink" xmlns:am3d="http://schemas.microsoft.com/office/drawing/2017/model3d" xmlns:o="urn:schemas-microsoft-com:office:office" xmlns:r="http://schemas.openxmlformats.org/officeDocument/2006/relationships" xmlns:m="http://schemas.openxmlformats.org/officeDocument/2006/math" xmlns:v="urn:schemas-microsoft-com:vml" xmlns:wp14="http://schemas.microsoft.com/office/word/2010/wordprocessingDrawing" xmlns:wp="http://schemas.openxmlformats.org/drawingml/2006/wordprocessingDrawing" xmlns:w10="urn:schemas-microsoft-com:office:word" xmlns:w="http://schemas.openxmlformats.org/wordprocessingml/2006/main" xmlns:w14="http://schemas.microsoft.com/office/word/2010/wordml" xmlns:w15="http://schemas.microsoft.com/office/word/2012/wordml" xmlns:w16cex="http://schemas.microsoft.com/office/word/2018/wordml/cex" xmlns:w16cid="http://schemas.microsoft.com/office/word/2016/wordml/cid" xmlns:w16="http://schemas.microsoft.com/office/word/2018/wordml" xmlns:w16sdtdh="http://schemas.microsoft.com/office/word/2020/wordml/sdtdatahash" xmlns:w16se="http://schemas.microsoft.com/office/word/2015/wordml/symex" xmlns:wpg="http://schemas.microsoft.com/office/word/2010/wordprocessingGroup" xmlns:wpi="http://schemas.microsoft.com/office/word/2010/wordprocessingInk" xmlns:wne="http://schemas.microsoft.com/office/word/2006/wordml" xmlns:wps="http://schemas.microsoft.com/office/word/2010/wordprocessingShape" mc:Ignorable="w14 w15 w16se w16cid w16 w16cex w16sdtdh wp14">
   <w:p>
     <w:pPr>
@@ -622,9 +2131,8 @@
         <w:szCs w:val="18"/>
         <w:lang w:val="en-IE"/>
       </w:rPr>
-      <w:t xml:space="preserve">S V M Ravichandra Reddy KOVVURI                                                    Sujil kumar </w:t>
+      <w:t xml:space="preserve">S V M Ravichandra Reddy KOVVURI                                                    Sujil </w:t>
     </w:r>
-    <w:proofErr w:type="spellStart"/>
     <w:r>
       <w:rPr>
         <w:rFonts w:ascii="Times New Roman" w:hAnsi="Times New Roman" w:cs="Times New Roman"/>
@@ -632,9 +2140,62 @@
         <w:szCs w:val="18"/>
         <w:lang w:val="en-IE"/>
       </w:rPr>
-      <w:t>Kothampalli</w:t>
+      <w:t>K</w:t>
     </w:r>
-    <w:proofErr w:type="spellEnd"/>
+    <w:r>
+      <w:rPr>
+        <w:rFonts w:ascii="Times New Roman" w:hAnsi="Times New Roman" w:cs="Times New Roman"/>
+        <w:sz w:val="18"/>
+        <w:szCs w:val="18"/>
+        <w:lang w:val="en-IE"/>
+      </w:rPr>
+      <w:t>umar Ko</w:t>
+    </w:r>
+    <w:r>
+      <w:rPr>
+        <w:rFonts w:ascii="Times New Roman" w:hAnsi="Times New Roman" w:cs="Times New Roman"/>
+        <w:sz w:val="18"/>
+        <w:szCs w:val="18"/>
+        <w:lang w:val="en-IE"/>
+      </w:rPr>
+      <w:t>o</w:t>
+    </w:r>
+    <w:r>
+      <w:rPr>
+        <w:rFonts w:ascii="Times New Roman" w:hAnsi="Times New Roman" w:cs="Times New Roman"/>
+        <w:sz w:val="18"/>
+        <w:szCs w:val="18"/>
+        <w:lang w:val="en-IE"/>
+      </w:rPr>
+      <w:t>t</w:t>
+    </w:r>
+    <w:r>
+      <w:rPr>
+        <w:rFonts w:ascii="Times New Roman" w:hAnsi="Times New Roman" w:cs="Times New Roman"/>
+        <w:sz w:val="18"/>
+        <w:szCs w:val="18"/>
+        <w:lang w:val="en-IE"/>
+      </w:rPr>
+      <w:t>tat</w:t>
+    </w:r>
+    <w:r>
+      <w:rPr>
+        <w:rFonts w:ascii="Times New Roman" w:hAnsi="Times New Roman" w:cs="Times New Roman"/>
+        <w:sz w:val="18"/>
+        <w:szCs w:val="18"/>
+        <w:lang w:val="en-IE"/>
+      </w:rPr>
+      <w:t>hampa</w:t>
+    </w:r>
+    <w:r>
+      <w:rPr>
+        <w:rFonts w:ascii="Times New Roman" w:hAnsi="Times New Roman" w:cs="Times New Roman"/>
+        <w:sz w:val="18"/>
+        <w:szCs w:val="18"/>
+        <w:lang w:val="en-IE"/>
+      </w:rPr>
+      <w:t>thiyil Mani</w:t>
+    </w:r>
   </w:p>
   <w:p>
     <w:pPr>

</xml_diff>